<commit_message>
Added details about vcs
</commit_message>
<xml_diff>
--- a/IntellijIDEA.docx
+++ b/IntellijIDEA.docx
@@ -47,6 +47,7 @@
         <w:ind w:firstLine="720" w:firstLineChars="0"/>
         <w:rPr>
           <w:rFonts w:hint="default"/>
+          <w:lang w:val="en-IN"/>
         </w:rPr>
       </w:pPr>
       <w:r>
@@ -55,6 +56,24 @@
         </w:rPr>
         <w:t>=&gt; opens up preferences pannel</w:t>
       </w:r>
+      <w:r>
+        <w:rPr>
+          <w:rFonts w:hint="default"/>
+          <w:lang w:val="en-IN"/>
+        </w:rPr>
+        <w:t xml:space="preserve"> (Adjust Fonts , Theme , Plugin, Settings,………..)</w:t>
+      </w:r>
+    </w:p>
+    <w:p>
+      <w:pPr>
+        <w:numPr>
+          <w:numId w:val="0"/>
+        </w:numPr>
+        <w:ind w:firstLine="720" w:firstLineChars="0"/>
+        <w:rPr>
+          <w:rFonts w:hint="default"/>
+        </w:rPr>
+      </w:pPr>
     </w:p>
     <w:p>
       <w:pPr>
@@ -93,6 +112,17 @@
     </w:p>
     <w:p>
       <w:pPr>
+        <w:numPr>
+          <w:numId w:val="0"/>
+        </w:numPr>
+        <w:ind w:firstLine="720" w:firstLineChars="0"/>
+        <w:rPr>
+          <w:rFonts w:hint="default"/>
+        </w:rPr>
+      </w:pPr>
+    </w:p>
+    <w:p>
+      <w:pPr>
         <w:rPr>
           <w:rFonts w:hint="default"/>
         </w:rPr>
@@ -169,6 +199,14 @@
         </w:rPr>
         <w:t>=&gt; To search for files in that specific package</w:t>
       </w:r>
+    </w:p>
+    <w:p>
+      <w:pPr>
+        <w:ind w:firstLine="720" w:firstLineChars="0"/>
+        <w:rPr>
+          <w:rFonts w:hint="default"/>
+        </w:rPr>
+      </w:pPr>
     </w:p>
     <w:p>
       <w:pPr>
@@ -215,6 +253,17 @@
     <w:p>
       <w:pPr>
         <w:numPr>
+          <w:numId w:val="0"/>
+        </w:numPr>
+        <w:ind w:leftChars="0" w:firstLine="720" w:firstLineChars="0"/>
+        <w:rPr>
+          <w:rFonts w:hint="default"/>
+        </w:rPr>
+      </w:pPr>
+    </w:p>
+    <w:p>
+      <w:pPr>
+        <w:numPr>
           <w:ilvl w:val="0"/>
           <w:numId w:val="1"/>
         </w:numPr>
@@ -291,6 +340,134 @@
     </w:p>
     <w:p>
       <w:pPr>
+        <w:ind w:firstLine="720" w:firstLineChars="0"/>
+        <w:rPr>
+          <w:rFonts w:hint="default"/>
+        </w:rPr>
+      </w:pPr>
+    </w:p>
+    <w:p>
+      <w:pPr>
+        <w:numPr>
+          <w:ilvl w:val="0"/>
+          <w:numId w:val="1"/>
+        </w:numPr>
+        <w:ind w:left="0" w:leftChars="0" w:firstLine="0" w:firstLineChars="0"/>
+        <w:rPr>
+          <w:rFonts w:hint="default"/>
+          <w:lang w:val="en-IN"/>
+        </w:rPr>
+      </w:pPr>
+      <w:r>
+        <w:rPr>
+          <w:rFonts w:hint="default"/>
+          <w:lang w:val="en-IN"/>
+        </w:rPr>
+        <w:t>Right click on the package or Java(Folder) +  New -&gt;</w:t>
+      </w:r>
+    </w:p>
+    <w:p>
+      <w:pPr>
+        <w:numPr>
+          <w:ilvl w:val="0"/>
+          <w:numId w:val="2"/>
+        </w:numPr>
+        <w:ind w:left="720" w:leftChars="0" w:firstLine="0" w:firstLineChars="0"/>
+        <w:rPr>
+          <w:rFonts w:hint="default"/>
+          <w:lang w:val="en-IN"/>
+        </w:rPr>
+      </w:pPr>
+      <w:r>
+        <w:rPr>
+          <w:rFonts w:hint="default"/>
+          <w:lang w:val="en-IN"/>
+        </w:rPr>
+        <w:t>Java Class -&gt; class/Interface/….</w:t>
+      </w:r>
+      <w:r>
+        <w:rPr>
+          <w:rFonts w:hint="default"/>
+          <w:lang w:val="en-IN"/>
+        </w:rPr>
+        <w:tab/>
+        <w:t/>
+      </w:r>
+      <w:r>
+        <w:rPr>
+          <w:rFonts w:hint="default"/>
+          <w:lang w:val="en-IN"/>
+        </w:rPr>
+        <w:tab/>
+        <w:t>=&gt; To create files</w:t>
+      </w:r>
+    </w:p>
+    <w:p>
+      <w:pPr>
+        <w:numPr>
+          <w:ilvl w:val="0"/>
+          <w:numId w:val="2"/>
+        </w:numPr>
+        <w:ind w:left="720" w:leftChars="0" w:firstLine="0" w:firstLineChars="0"/>
+        <w:rPr>
+          <w:rFonts w:hint="default"/>
+          <w:lang w:val="en-IN"/>
+        </w:rPr>
+      </w:pPr>
+      <w:r>
+        <w:rPr>
+          <w:rFonts w:hint="default"/>
+          <w:lang w:val="en-IN"/>
+        </w:rPr>
+        <w:t>Package</w:t>
+      </w:r>
+      <w:r>
+        <w:rPr>
+          <w:rFonts w:hint="default"/>
+          <w:lang w:val="en-IN"/>
+        </w:rPr>
+        <w:tab/>
+        <w:t/>
+      </w:r>
+      <w:r>
+        <w:rPr>
+          <w:rFonts w:hint="default"/>
+          <w:lang w:val="en-IN"/>
+        </w:rPr>
+        <w:tab/>
+        <w:t/>
+      </w:r>
+      <w:r>
+        <w:rPr>
+          <w:rFonts w:hint="default"/>
+          <w:lang w:val="en-IN"/>
+        </w:rPr>
+        <w:tab/>
+        <w:t/>
+      </w:r>
+      <w:r>
+        <w:rPr>
+          <w:rFonts w:hint="default"/>
+          <w:lang w:val="en-IN"/>
+        </w:rPr>
+        <w:tab/>
+        <w:t>=&gt;To create package</w:t>
+      </w:r>
+    </w:p>
+    <w:p>
+      <w:pPr>
+        <w:numPr>
+          <w:numId w:val="0"/>
+        </w:numPr>
+        <w:ind w:leftChars="0"/>
+        <w:rPr>
+          <w:rFonts w:hint="default"/>
+          <w:lang w:val="en-IN"/>
+        </w:rPr>
+      </w:pPr>
+    </w:p>
+    <w:p>
+      <w:pPr>
         <w:rPr>
           <w:rFonts w:hint="default"/>
         </w:rPr>
@@ -338,7 +515,7 @@
         <w:rPr>
           <w:rFonts w:hint="default"/>
         </w:rPr>
-        <w:t xml:space="preserve"> Code -&gt; generate code</w:t>
+        <w:t>Code -&gt; generate code</w:t>
       </w:r>
     </w:p>
     <w:p>
@@ -357,6 +534,14 @@
     </w:p>
     <w:p>
       <w:pPr>
+        <w:ind w:firstLine="720" w:firstLineChars="0"/>
+        <w:rPr>
+          <w:rFonts w:hint="default"/>
+        </w:rPr>
+      </w:pPr>
+    </w:p>
+    <w:p>
+      <w:pPr>
         <w:rPr>
           <w:rFonts w:hint="default"/>
         </w:rPr>
@@ -400,25 +585,1187 @@
           <w:rFonts w:hint="default"/>
         </w:rPr>
       </w:pPr>
+      <w:r>
+        <w:rPr>
+          <w:rFonts w:hint="default"/>
+        </w:rPr>
+        <w:t>ctrl + shift + t</w:t>
+      </w:r>
+    </w:p>
+    <w:p>
+      <w:pPr>
+        <w:ind w:firstLine="720" w:firstLineChars="0"/>
+        <w:rPr>
+          <w:rFonts w:hint="default"/>
+        </w:rPr>
+      </w:pPr>
+      <w:r>
+        <w:rPr>
+          <w:rFonts w:hint="default"/>
+        </w:rPr>
+        <w:t>=&gt; to open create/testing code</w:t>
+      </w:r>
+    </w:p>
+    <w:p>
+      <w:pPr>
+        <w:ind w:firstLine="720" w:firstLineChars="0"/>
+        <w:rPr>
+          <w:rFonts w:hint="default"/>
+        </w:rPr>
+      </w:pPr>
+    </w:p>
+    <w:p>
+      <w:pPr>
+        <w:ind w:firstLine="720" w:firstLineChars="0"/>
+        <w:rPr>
+          <w:rFonts w:hint="default"/>
+        </w:rPr>
+      </w:pPr>
+    </w:p>
+    <w:p>
+      <w:pPr>
+        <w:ind w:firstLine="720" w:firstLineChars="0"/>
+        <w:rPr>
+          <w:rFonts w:hint="default"/>
+        </w:rPr>
+      </w:pPr>
+    </w:p>
+    <w:p>
+      <w:pPr>
+        <w:rPr>
+          <w:rFonts w:hint="default"/>
+        </w:rPr>
+      </w:pPr>
+    </w:p>
+    <w:p>
+      <w:pPr>
+        <w:rPr>
+          <w:rFonts w:hint="default"/>
+          <w:b/>
+          <w:bCs/>
+          <w:u w:val="single"/>
+          <w:lang w:val="en-IN"/>
+        </w:rPr>
+      </w:pPr>
+    </w:p>
+    <w:p>
+      <w:pPr>
+        <w:rPr>
+          <w:rFonts w:hint="default"/>
+          <w:b/>
+          <w:bCs/>
+          <w:u w:val="single"/>
+          <w:lang w:val="en-IN"/>
+        </w:rPr>
+      </w:pPr>
+    </w:p>
+    <w:p>
+      <w:pPr>
+        <w:rPr>
+          <w:rFonts w:hint="default"/>
+          <w:b/>
+          <w:bCs/>
+          <w:u w:val="single"/>
+          <w:lang w:val="en-IN"/>
+        </w:rPr>
+      </w:pPr>
+    </w:p>
+    <w:p>
+      <w:pPr>
+        <w:rPr>
+          <w:rFonts w:hint="default"/>
+          <w:b/>
+          <w:bCs/>
+          <w:u w:val="single"/>
+          <w:lang w:val="en-IN"/>
+        </w:rPr>
+      </w:pPr>
+    </w:p>
+    <w:p>
+      <w:pPr>
+        <w:rPr>
+          <w:rFonts w:hint="default"/>
+          <w:b/>
+          <w:bCs/>
+          <w:u w:val="single"/>
+          <w:lang w:val="en-IN"/>
+        </w:rPr>
+      </w:pPr>
+    </w:p>
+    <w:p>
+      <w:pPr>
+        <w:rPr>
+          <w:rFonts w:hint="default"/>
+          <w:b/>
+          <w:bCs/>
+          <w:u w:val="single"/>
+          <w:lang w:val="en-IN"/>
+        </w:rPr>
+      </w:pPr>
+    </w:p>
+    <w:p>
+      <w:pPr>
+        <w:rPr>
+          <w:rFonts w:hint="default"/>
+          <w:b/>
+          <w:bCs/>
+          <w:u w:val="single"/>
+          <w:lang w:val="en-IN"/>
+        </w:rPr>
+      </w:pPr>
+    </w:p>
+    <w:p>
+      <w:pPr>
+        <w:rPr>
+          <w:rFonts w:hint="default"/>
+          <w:b/>
+          <w:bCs/>
+          <w:u w:val="single"/>
+          <w:lang w:val="en-IN"/>
+        </w:rPr>
+      </w:pPr>
+    </w:p>
+    <w:p>
+      <w:pPr>
+        <w:rPr>
+          <w:rFonts w:hint="default"/>
+          <w:b/>
+          <w:bCs/>
+          <w:u w:val="single"/>
+          <w:lang w:val="en-IN"/>
+        </w:rPr>
+      </w:pPr>
+    </w:p>
+    <w:p>
+      <w:pPr>
+        <w:rPr>
+          <w:rFonts w:hint="default"/>
+          <w:b/>
+          <w:bCs/>
+          <w:u w:val="single"/>
+          <w:lang w:val="en-IN"/>
+        </w:rPr>
+      </w:pPr>
+    </w:p>
+    <w:p>
+      <w:pPr>
+        <w:rPr>
+          <w:rFonts w:hint="default"/>
+          <w:b/>
+          <w:bCs/>
+          <w:u w:val="single"/>
+          <w:lang w:val="en-IN"/>
+        </w:rPr>
+      </w:pPr>
+    </w:p>
+    <w:p>
+      <w:pPr>
+        <w:rPr>
+          <w:rFonts w:hint="default"/>
+          <w:b/>
+          <w:bCs/>
+          <w:u w:val="single"/>
+          <w:lang w:val="en-IN"/>
+        </w:rPr>
+      </w:pPr>
+    </w:p>
+    <w:p>
+      <w:pPr>
+        <w:rPr>
+          <w:rFonts w:hint="default"/>
+          <w:b/>
+          <w:bCs/>
+          <w:u w:val="single"/>
+          <w:lang w:val="en-IN"/>
+        </w:rPr>
+      </w:pPr>
+    </w:p>
+    <w:p>
+      <w:pPr>
+        <w:rPr>
+          <w:rFonts w:hint="default"/>
+          <w:b/>
+          <w:bCs/>
+          <w:u w:val="single"/>
+          <w:lang w:val="en-IN"/>
+        </w:rPr>
+      </w:pPr>
+    </w:p>
+    <w:p>
+      <w:pPr>
+        <w:rPr>
+          <w:rFonts w:hint="default"/>
+          <w:b/>
+          <w:bCs/>
+          <w:u w:val="single"/>
+          <w:lang w:val="en-IN"/>
+        </w:rPr>
+      </w:pPr>
+    </w:p>
+    <w:p>
+      <w:pPr>
+        <w:rPr>
+          <w:rFonts w:hint="default"/>
+          <w:b/>
+          <w:bCs/>
+          <w:u w:val="single"/>
+          <w:lang w:val="en-IN"/>
+        </w:rPr>
+      </w:pPr>
+    </w:p>
+    <w:p>
+      <w:pPr>
+        <w:rPr>
+          <w:rFonts w:hint="default"/>
+          <w:b/>
+          <w:bCs/>
+          <w:u w:val="single"/>
+          <w:lang w:val="en-IN"/>
+        </w:rPr>
+      </w:pPr>
+      <w:r>
+        <w:rPr>
+          <w:rFonts w:hint="default"/>
+          <w:b/>
+          <w:bCs/>
+          <w:u w:val="single"/>
+          <w:lang w:val="en-IN"/>
+        </w:rPr>
+        <w:t>VERSION CONTROL SYSTEM :</w:t>
+      </w:r>
+    </w:p>
+    <w:p>
+      <w:pPr>
+        <w:rPr>
+          <w:rFonts w:hint="default"/>
+          <w:b/>
+          <w:bCs/>
+          <w:u w:val="single"/>
+          <w:lang w:val="en-IN"/>
+        </w:rPr>
+      </w:pPr>
+    </w:p>
+    <w:p>
+      <w:r>
+        <w:drawing>
+          <wp:inline distT="0" distB="0" distL="114300" distR="114300">
+            <wp:extent cx="2000885" cy="1804035"/>
+            <wp:effectExtent l="0" t="0" r="10795" b="9525"/>
+            <wp:docPr id="1" name="Picture 1"/>
+            <wp:cNvGraphicFramePr>
+              <a:graphicFrameLocks xmlns:a="http://schemas.openxmlformats.org/drawingml/2006/main" noChangeAspect="1"/>
+            </wp:cNvGraphicFramePr>
+            <a:graphic xmlns:a="http://schemas.openxmlformats.org/drawingml/2006/main">
+              <a:graphicData uri="http://schemas.openxmlformats.org/drawingml/2006/picture">
+                <pic:pic xmlns:pic="http://schemas.openxmlformats.org/drawingml/2006/picture">
+                  <pic:nvPicPr>
+                    <pic:cNvPr id="1" name="Picture 1"/>
+                    <pic:cNvPicPr>
+                      <a:picLocks noChangeAspect="1"/>
+                    </pic:cNvPicPr>
+                  </pic:nvPicPr>
+                  <pic:blipFill>
+                    <a:blip r:embed="rId4"/>
+                    <a:srcRect l="30757" t="26104" r="31252" b="13009"/>
+                    <a:stretch>
+                      <a:fillRect/>
+                    </a:stretch>
+                  </pic:blipFill>
+                  <pic:spPr>
+                    <a:xfrm>
+                      <a:off x="0" y="0"/>
+                      <a:ext cx="2000885" cy="1804035"/>
+                    </a:xfrm>
+                    <a:prstGeom prst="rect">
+                      <a:avLst/>
+                    </a:prstGeom>
+                    <a:noFill/>
+                    <a:ln>
+                      <a:noFill/>
+                    </a:ln>
+                  </pic:spPr>
+                </pic:pic>
+              </a:graphicData>
+            </a:graphic>
+          </wp:inline>
+        </w:drawing>
+      </w:r>
+    </w:p>
+    <w:p/>
+    <w:p>
+      <w:pPr>
+        <w:rPr>
+          <w:rFonts w:hint="default"/>
+          <w:lang w:val="en-IN"/>
+        </w:rPr>
+      </w:pPr>
+      <w:r>
+        <w:rPr>
+          <w:rFonts w:hint="default"/>
+          <w:lang w:val="en-IN"/>
+        </w:rPr>
+        <w:t>git config --global user.name “&lt;username&gt;”</w:t>
+      </w:r>
+      <w:r>
+        <w:rPr>
+          <w:rFonts w:hint="default"/>
+          <w:lang w:val="en-IN"/>
+        </w:rPr>
+        <w:tab/>
+        <w:t/>
+      </w:r>
+      <w:r>
+        <w:rPr>
+          <w:rFonts w:hint="default"/>
+          <w:lang w:val="en-IN"/>
+        </w:rPr>
+        <w:tab/>
+        <w:t>=&gt; to set user name shown in commit log</w:t>
+      </w:r>
+    </w:p>
+    <w:p>
+      <w:pPr>
+        <w:rPr>
+          <w:rFonts w:hint="default"/>
+          <w:lang w:val="en-IN"/>
+        </w:rPr>
+      </w:pPr>
+      <w:r>
+        <w:rPr>
+          <w:rFonts w:hint="default"/>
+          <w:lang w:val="en-IN"/>
+        </w:rPr>
+        <w:t>git config --global user.email “&lt;useremail&gt;”</w:t>
+      </w:r>
+      <w:r>
+        <w:rPr>
+          <w:rFonts w:hint="default"/>
+          <w:lang w:val="en-IN"/>
+        </w:rPr>
+        <w:tab/>
+        <w:t/>
+      </w:r>
+      <w:r>
+        <w:rPr>
+          <w:rFonts w:hint="default"/>
+          <w:lang w:val="en-IN"/>
+        </w:rPr>
+        <w:tab/>
+        <w:t>=&gt; to set user email shown in commit log</w:t>
+      </w:r>
       <w:bookmarkStart w:id="0" w:name="_GoBack"/>
       <w:bookmarkEnd w:id="0"/>
-      <w:r>
-        <w:rPr>
-          <w:rFonts w:hint="default"/>
-        </w:rPr>
-        <w:t>ctrl + shift + t</w:t>
-      </w:r>
-    </w:p>
-    <w:p>
-      <w:pPr>
-        <w:ind w:firstLine="720" w:firstLineChars="0"/>
-      </w:pPr>
-      <w:r>
-        <w:rPr>
-          <w:rFonts w:hint="default"/>
-        </w:rPr>
-        <w:t>=&gt; to open create/testing code</w:t>
-      </w:r>
+    </w:p>
+    <w:p>
+      <w:pPr>
+        <w:rPr>
+          <w:rFonts w:hint="default"/>
+          <w:lang w:val="en-IN"/>
+        </w:rPr>
+      </w:pPr>
+    </w:p>
+    <w:p>
+      <w:pPr>
+        <w:rPr>
+          <w:rFonts w:hint="default"/>
+          <w:lang w:val="en-IN"/>
+        </w:rPr>
+      </w:pPr>
+    </w:p>
+    <w:p>
+      <w:pPr>
+        <w:rPr>
+          <w:rFonts w:hint="default"/>
+          <w:lang w:val="en-IN"/>
+        </w:rPr>
+      </w:pPr>
+    </w:p>
+    <w:p>
+      <w:pPr>
+        <w:numPr>
+          <w:ilvl w:val="0"/>
+          <w:numId w:val="3"/>
+        </w:numPr>
+        <w:rPr>
+          <w:rFonts w:hint="default"/>
+          <w:b w:val="0"/>
+          <w:bCs w:val="0"/>
+          <w:u w:val="none"/>
+          <w:lang w:val="en-IN"/>
+        </w:rPr>
+      </w:pPr>
+      <w:r>
+        <w:rPr>
+          <w:rFonts w:hint="default"/>
+          <w:b w:val="0"/>
+          <w:bCs w:val="0"/>
+          <w:u w:val="none"/>
+          <w:lang w:val="en-IN"/>
+        </w:rPr>
+        <w:t>Create a local Git repository</w:t>
+      </w:r>
+    </w:p>
+    <w:p>
+      <w:pPr>
+        <w:numPr>
+          <w:numId w:val="0"/>
+        </w:numPr>
+        <w:rPr>
+          <w:rFonts w:hint="default"/>
+          <w:b w:val="0"/>
+          <w:bCs w:val="0"/>
+          <w:u w:val="none"/>
+          <w:lang w:val="en-IN"/>
+        </w:rPr>
+      </w:pPr>
+    </w:p>
+    <w:p>
+      <w:pPr>
+        <w:numPr>
+          <w:ilvl w:val="0"/>
+          <w:numId w:val="4"/>
+        </w:numPr>
+        <w:rPr>
+          <w:rFonts w:hint="default"/>
+          <w:b w:val="0"/>
+          <w:bCs w:val="0"/>
+          <w:u w:val="single"/>
+          <w:lang w:val="en-IN"/>
+        </w:rPr>
+      </w:pPr>
+      <w:r>
+        <w:rPr>
+          <w:rFonts w:hint="default"/>
+          <w:b w:val="0"/>
+          <w:bCs w:val="0"/>
+          <w:u w:val="single"/>
+          <w:lang w:val="en-IN"/>
+        </w:rPr>
+        <w:t>GUI</w:t>
+      </w:r>
+    </w:p>
+    <w:p>
+      <w:pPr>
+        <w:numPr>
+          <w:numId w:val="0"/>
+        </w:numPr>
+        <w:rPr>
+          <w:rFonts w:hint="default"/>
+          <w:b w:val="0"/>
+          <w:bCs w:val="0"/>
+          <w:u w:val="none"/>
+          <w:lang w:val="en-IN"/>
+        </w:rPr>
+      </w:pPr>
+      <w:r>
+        <w:rPr>
+          <w:rFonts w:hint="default"/>
+          <w:b w:val="0"/>
+          <w:bCs w:val="0"/>
+          <w:u w:val="none"/>
+          <w:lang w:val="en-IN"/>
+        </w:rPr>
+        <w:t>VCS(TopBar) -&gt; Enable Version Control Integration -&gt; Git</w:t>
+      </w:r>
+    </w:p>
+    <w:p>
+      <w:pPr>
+        <w:numPr>
+          <w:numId w:val="0"/>
+        </w:numPr>
+        <w:rPr>
+          <w:rFonts w:hint="default"/>
+          <w:b w:val="0"/>
+          <w:bCs w:val="0"/>
+          <w:u w:val="none"/>
+          <w:lang w:val="en-IN"/>
+        </w:rPr>
+      </w:pPr>
+    </w:p>
+    <w:p>
+      <w:pPr>
+        <w:numPr>
+          <w:ilvl w:val="0"/>
+          <w:numId w:val="4"/>
+        </w:numPr>
+        <w:ind w:left="0" w:leftChars="0" w:firstLine="0" w:firstLineChars="0"/>
+        <w:rPr>
+          <w:rFonts w:hint="default"/>
+          <w:b w:val="0"/>
+          <w:bCs w:val="0"/>
+          <w:u w:val="none"/>
+          <w:lang w:val="en-IN"/>
+        </w:rPr>
+      </w:pPr>
+      <w:r>
+        <w:rPr>
+          <w:rFonts w:hint="default"/>
+          <w:b w:val="0"/>
+          <w:bCs w:val="0"/>
+          <w:u w:val="none"/>
+          <w:lang w:val="en-IN"/>
+        </w:rPr>
+        <w:t>CLI</w:t>
+      </w:r>
+    </w:p>
+    <w:p>
+      <w:pPr>
+        <w:numPr>
+          <w:numId w:val="0"/>
+        </w:numPr>
+        <w:ind w:leftChars="0"/>
+        <w:rPr>
+          <w:rFonts w:hint="default"/>
+          <w:b w:val="0"/>
+          <w:bCs w:val="0"/>
+          <w:u w:val="none"/>
+          <w:lang w:val="en-IN"/>
+        </w:rPr>
+      </w:pPr>
+      <w:r>
+        <w:rPr>
+          <w:rFonts w:hint="default"/>
+          <w:b w:val="0"/>
+          <w:bCs w:val="0"/>
+          <w:u w:val="none"/>
+          <w:lang w:val="en-IN"/>
+        </w:rPr>
+        <w:t>Open git bash -&gt; Navigate to the directory (pwd , cd , ls , ls -a)</w:t>
+      </w:r>
+    </w:p>
+    <w:p>
+      <w:pPr>
+        <w:numPr>
+          <w:numId w:val="0"/>
+        </w:numPr>
+        <w:ind w:leftChars="0"/>
+        <w:rPr>
+          <w:rFonts w:hint="default"/>
+          <w:b w:val="0"/>
+          <w:bCs w:val="0"/>
+          <w:u w:val="none"/>
+          <w:lang w:val="en-IN"/>
+        </w:rPr>
+      </w:pPr>
+      <w:r>
+        <w:rPr>
+          <w:rFonts w:hint="default"/>
+          <w:b w:val="0"/>
+          <w:bCs w:val="0"/>
+          <w:u w:val="none"/>
+          <w:lang w:val="en-IN"/>
+        </w:rPr>
+        <w:t>Command:</w:t>
+      </w:r>
+    </w:p>
+    <w:p>
+      <w:pPr>
+        <w:numPr>
+          <w:numId w:val="0"/>
+        </w:numPr>
+        <w:ind w:leftChars="0"/>
+        <w:rPr>
+          <w:rFonts w:hint="default"/>
+          <w:b w:val="0"/>
+          <w:bCs w:val="0"/>
+          <w:u w:val="none"/>
+          <w:lang w:val="en-IN"/>
+        </w:rPr>
+      </w:pPr>
+      <w:r>
+        <w:rPr>
+          <w:rFonts w:hint="default"/>
+          <w:b w:val="0"/>
+          <w:bCs w:val="0"/>
+          <w:u w:val="none"/>
+          <w:lang w:val="en-IN"/>
+        </w:rPr>
+        <w:t>git init</w:t>
+      </w:r>
+    </w:p>
+    <w:p>
+      <w:pPr>
+        <w:numPr>
+          <w:numId w:val="0"/>
+        </w:numPr>
+        <w:ind w:leftChars="0"/>
+        <w:rPr>
+          <w:rFonts w:hint="default"/>
+          <w:b w:val="0"/>
+          <w:bCs w:val="0"/>
+          <w:u w:val="none"/>
+          <w:lang w:val="en-IN"/>
+        </w:rPr>
+      </w:pPr>
+    </w:p>
+    <w:p>
+      <w:pPr>
+        <w:numPr>
+          <w:ilvl w:val="0"/>
+          <w:numId w:val="3"/>
+        </w:numPr>
+        <w:ind w:left="0" w:leftChars="0" w:firstLine="0" w:firstLineChars="0"/>
+        <w:rPr>
+          <w:rFonts w:hint="default"/>
+          <w:b w:val="0"/>
+          <w:bCs w:val="0"/>
+          <w:u w:val="none"/>
+          <w:lang w:val="en-IN"/>
+        </w:rPr>
+      </w:pPr>
+      <w:r>
+        <w:rPr>
+          <w:rFonts w:hint="default"/>
+          <w:b w:val="0"/>
+          <w:bCs w:val="0"/>
+          <w:u w:val="none"/>
+          <w:lang w:val="en-IN"/>
+        </w:rPr>
+        <w:t>Adding things to staging area</w:t>
+      </w:r>
+    </w:p>
+    <w:p>
+      <w:pPr>
+        <w:numPr>
+          <w:numId w:val="0"/>
+        </w:numPr>
+        <w:ind w:leftChars="0"/>
+        <w:rPr>
+          <w:rFonts w:hint="default"/>
+          <w:b w:val="0"/>
+          <w:bCs w:val="0"/>
+          <w:u w:val="none"/>
+          <w:lang w:val="en-IN"/>
+        </w:rPr>
+      </w:pPr>
+    </w:p>
+    <w:p>
+      <w:pPr>
+        <w:numPr>
+          <w:numId w:val="0"/>
+        </w:numPr>
+        <w:ind w:leftChars="0"/>
+        <w:rPr>
+          <w:rFonts w:hint="default"/>
+          <w:b w:val="0"/>
+          <w:bCs w:val="0"/>
+          <w:u w:val="none"/>
+          <w:lang w:val="en-IN"/>
+        </w:rPr>
+      </w:pPr>
+      <w:r>
+        <w:rPr>
+          <w:rFonts w:hint="default"/>
+          <w:b w:val="0"/>
+          <w:bCs w:val="0"/>
+          <w:u w:val="none"/>
+          <w:lang w:val="en-IN"/>
+        </w:rPr>
+        <w:t>Use a .gitignore file to specify the files that you don’t want to keep track of</w:t>
+      </w:r>
+    </w:p>
+    <w:p>
+      <w:pPr>
+        <w:numPr>
+          <w:numId w:val="0"/>
+        </w:numPr>
+        <w:ind w:leftChars="0"/>
+        <w:rPr>
+          <w:rFonts w:hint="default"/>
+          <w:b w:val="0"/>
+          <w:bCs w:val="0"/>
+          <w:u w:val="none"/>
+          <w:lang w:val="en-IN"/>
+        </w:rPr>
+      </w:pPr>
+    </w:p>
+    <w:p>
+      <w:pPr>
+        <w:numPr>
+          <w:numId w:val="0"/>
+        </w:numPr>
+        <w:ind w:leftChars="0"/>
+        <w:rPr>
+          <w:rFonts w:hint="default"/>
+          <w:b w:val="0"/>
+          <w:bCs w:val="0"/>
+          <w:u w:val="none"/>
+          <w:lang w:val="en-IN"/>
+        </w:rPr>
+      </w:pPr>
+      <w:r>
+        <w:rPr>
+          <w:rFonts w:hint="default"/>
+          <w:b w:val="0"/>
+          <w:bCs w:val="0"/>
+          <w:u w:val="none"/>
+          <w:lang w:val="en-IN"/>
+        </w:rPr>
+        <w:t>CLI Commands</w:t>
+      </w:r>
+    </w:p>
+    <w:p>
+      <w:pPr>
+        <w:numPr>
+          <w:numId w:val="0"/>
+        </w:numPr>
+        <w:ind w:leftChars="0"/>
+        <w:rPr>
+          <w:rFonts w:hint="default"/>
+          <w:b w:val="0"/>
+          <w:bCs w:val="0"/>
+          <w:u w:val="none"/>
+          <w:lang w:val="en-IN"/>
+        </w:rPr>
+      </w:pPr>
+      <w:r>
+        <w:rPr>
+          <w:rFonts w:hint="default"/>
+          <w:b w:val="0"/>
+          <w:bCs w:val="0"/>
+          <w:u w:val="none"/>
+          <w:lang w:val="en-IN"/>
+        </w:rPr>
+        <w:t xml:space="preserve">git add . </w:t>
+      </w:r>
+      <w:r>
+        <w:rPr>
+          <w:rFonts w:hint="default"/>
+          <w:b w:val="0"/>
+          <w:bCs w:val="0"/>
+          <w:u w:val="none"/>
+          <w:lang w:val="en-IN"/>
+        </w:rPr>
+        <w:tab/>
+        <w:t/>
+      </w:r>
+      <w:r>
+        <w:rPr>
+          <w:rFonts w:hint="default"/>
+          <w:b w:val="0"/>
+          <w:bCs w:val="0"/>
+          <w:u w:val="none"/>
+          <w:lang w:val="en-IN"/>
+        </w:rPr>
+        <w:tab/>
+        <w:t/>
+      </w:r>
+      <w:r>
+        <w:rPr>
+          <w:rFonts w:hint="default"/>
+          <w:b w:val="0"/>
+          <w:bCs w:val="0"/>
+          <w:u w:val="none"/>
+          <w:lang w:val="en-IN"/>
+        </w:rPr>
+        <w:tab/>
+        <w:t/>
+      </w:r>
+      <w:r>
+        <w:rPr>
+          <w:rFonts w:hint="default"/>
+          <w:b w:val="0"/>
+          <w:bCs w:val="0"/>
+          <w:u w:val="none"/>
+          <w:lang w:val="en-IN"/>
+        </w:rPr>
+        <w:tab/>
+        <w:t>=&gt; to add all the files and folders in current directory</w:t>
+      </w:r>
+    </w:p>
+    <w:p>
+      <w:pPr>
+        <w:numPr>
+          <w:numId w:val="0"/>
+        </w:numPr>
+        <w:ind w:leftChars="0"/>
+        <w:rPr>
+          <w:rFonts w:hint="default"/>
+          <w:b w:val="0"/>
+          <w:bCs w:val="0"/>
+          <w:u w:val="none"/>
+          <w:lang w:val="en-IN"/>
+        </w:rPr>
+      </w:pPr>
+      <w:r>
+        <w:rPr>
+          <w:rFonts w:hint="default"/>
+          <w:b w:val="0"/>
+          <w:bCs w:val="0"/>
+          <w:u w:val="none"/>
+          <w:lang w:val="en-IN"/>
+        </w:rPr>
+        <w:t>git add index.html error.html</w:t>
+      </w:r>
+      <w:r>
+        <w:rPr>
+          <w:rFonts w:hint="default"/>
+          <w:b w:val="0"/>
+          <w:bCs w:val="0"/>
+          <w:u w:val="none"/>
+          <w:lang w:val="en-IN"/>
+        </w:rPr>
+        <w:tab/>
+        <w:t>=&gt; to add specified files</w:t>
+      </w:r>
+    </w:p>
+    <w:p>
+      <w:pPr>
+        <w:numPr>
+          <w:numId w:val="0"/>
+        </w:numPr>
+        <w:ind w:leftChars="0"/>
+        <w:rPr>
+          <w:rFonts w:hint="default"/>
+          <w:b w:val="0"/>
+          <w:bCs w:val="0"/>
+          <w:u w:val="none"/>
+          <w:lang w:val="en-IN"/>
+        </w:rPr>
+      </w:pPr>
+    </w:p>
+    <w:p>
+      <w:pPr>
+        <w:numPr>
+          <w:numId w:val="0"/>
+        </w:numPr>
+        <w:ind w:leftChars="0"/>
+        <w:rPr>
+          <w:rFonts w:hint="default"/>
+          <w:b w:val="0"/>
+          <w:bCs w:val="0"/>
+          <w:u w:val="none"/>
+          <w:lang w:val="en-IN"/>
+        </w:rPr>
+      </w:pPr>
+      <w:r>
+        <w:rPr>
+          <w:rFonts w:hint="default"/>
+          <w:b w:val="0"/>
+          <w:bCs w:val="0"/>
+          <w:u w:val="none"/>
+          <w:lang w:val="en-IN"/>
+        </w:rPr>
+        <w:t>To unstage files</w:t>
+      </w:r>
+    </w:p>
+    <w:p>
+      <w:pPr>
+        <w:numPr>
+          <w:numId w:val="0"/>
+        </w:numPr>
+        <w:ind w:leftChars="0"/>
+        <w:rPr>
+          <w:rFonts w:hint="default"/>
+          <w:b w:val="0"/>
+          <w:bCs w:val="0"/>
+          <w:u w:val="none"/>
+          <w:lang w:val="en-IN"/>
+        </w:rPr>
+      </w:pPr>
+      <w:r>
+        <w:rPr>
+          <w:rFonts w:hint="default"/>
+          <w:b w:val="0"/>
+          <w:bCs w:val="0"/>
+          <w:u w:val="none"/>
+          <w:lang w:val="en-IN"/>
+        </w:rPr>
+        <w:t>git reset HEAD &lt;file1&gt; &lt;file2&gt;</w:t>
+      </w:r>
+      <w:r>
+        <w:rPr>
+          <w:rFonts w:hint="default"/>
+          <w:b w:val="0"/>
+          <w:bCs w:val="0"/>
+          <w:u w:val="none"/>
+          <w:lang w:val="en-IN"/>
+        </w:rPr>
+        <w:tab/>
+        <w:t xml:space="preserve">=&gt;to unstage the files but maintain the modifications made on </w:t>
+      </w:r>
+      <w:r>
+        <w:rPr>
+          <w:rFonts w:hint="default"/>
+          <w:b w:val="0"/>
+          <w:bCs w:val="0"/>
+          <w:u w:val="none"/>
+          <w:lang w:val="en-IN"/>
+        </w:rPr>
+        <w:tab/>
+        <w:t/>
+      </w:r>
+      <w:r>
+        <w:rPr>
+          <w:rFonts w:hint="default"/>
+          <w:b w:val="0"/>
+          <w:bCs w:val="0"/>
+          <w:u w:val="none"/>
+          <w:lang w:val="en-IN"/>
+        </w:rPr>
+        <w:tab/>
+        <w:t/>
+      </w:r>
+      <w:r>
+        <w:rPr>
+          <w:rFonts w:hint="default"/>
+          <w:b w:val="0"/>
+          <w:bCs w:val="0"/>
+          <w:u w:val="none"/>
+          <w:lang w:val="en-IN"/>
+        </w:rPr>
+        <w:tab/>
+        <w:t/>
+      </w:r>
+      <w:r>
+        <w:rPr>
+          <w:rFonts w:hint="default"/>
+          <w:b w:val="0"/>
+          <w:bCs w:val="0"/>
+          <w:u w:val="none"/>
+          <w:lang w:val="en-IN"/>
+        </w:rPr>
+        <w:tab/>
+        <w:t xml:space="preserve">    them</w:t>
+      </w:r>
+    </w:p>
+    <w:p>
+      <w:pPr>
+        <w:numPr>
+          <w:ilvl w:val="0"/>
+          <w:numId w:val="3"/>
+        </w:numPr>
+        <w:ind w:left="0" w:leftChars="0" w:firstLine="0" w:firstLineChars="0"/>
+        <w:rPr>
+          <w:rFonts w:hint="default"/>
+          <w:b w:val="0"/>
+          <w:bCs w:val="0"/>
+          <w:u w:val="none"/>
+          <w:lang w:val="en-IN"/>
+        </w:rPr>
+      </w:pPr>
+      <w:r>
+        <w:rPr>
+          <w:rFonts w:hint="default"/>
+          <w:b w:val="0"/>
+          <w:bCs w:val="0"/>
+          <w:u w:val="none"/>
+          <w:lang w:val="en-IN"/>
+        </w:rPr>
+        <w:t>Commiting the files put into git repository</w:t>
+      </w:r>
+    </w:p>
+    <w:p>
+      <w:pPr>
+        <w:numPr>
+          <w:numId w:val="0"/>
+        </w:numPr>
+        <w:ind w:leftChars="0"/>
+        <w:rPr>
+          <w:rFonts w:hint="default"/>
+          <w:b w:val="0"/>
+          <w:bCs w:val="0"/>
+          <w:u w:val="none"/>
+          <w:lang w:val="en-IN"/>
+        </w:rPr>
+      </w:pPr>
+    </w:p>
+    <w:p>
+      <w:pPr>
+        <w:numPr>
+          <w:numId w:val="0"/>
+        </w:numPr>
+        <w:ind w:leftChars="0"/>
+        <w:rPr>
+          <w:rFonts w:hint="default"/>
+          <w:b w:val="0"/>
+          <w:bCs w:val="0"/>
+          <w:u w:val="none"/>
+          <w:lang w:val="en-IN"/>
+        </w:rPr>
+      </w:pPr>
+      <w:r>
+        <w:rPr>
+          <w:rFonts w:hint="default"/>
+          <w:b w:val="0"/>
+          <w:bCs w:val="0"/>
+          <w:u w:val="none"/>
+          <w:lang w:val="en-IN"/>
+        </w:rPr>
+        <w:t>git commit -m “&lt;Commit message&gt;”</w:t>
+      </w:r>
+    </w:p>
+    <w:p>
+      <w:pPr>
+        <w:numPr>
+          <w:numId w:val="0"/>
+        </w:numPr>
+        <w:ind w:leftChars="0"/>
+        <w:rPr>
+          <w:rFonts w:hint="default"/>
+          <w:b w:val="0"/>
+          <w:bCs w:val="0"/>
+          <w:u w:val="none"/>
+          <w:lang w:val="en-IN"/>
+        </w:rPr>
+      </w:pPr>
+    </w:p>
+    <w:p>
+      <w:pPr>
+        <w:numPr>
+          <w:ilvl w:val="0"/>
+          <w:numId w:val="3"/>
+        </w:numPr>
+        <w:ind w:left="0" w:leftChars="0" w:firstLine="0" w:firstLineChars="0"/>
+        <w:rPr>
+          <w:rFonts w:hint="default"/>
+          <w:b w:val="0"/>
+          <w:bCs w:val="0"/>
+          <w:u w:val="none"/>
+          <w:lang w:val="en-IN"/>
+        </w:rPr>
+      </w:pPr>
+      <w:r>
+        <w:rPr>
+          <w:rFonts w:hint="default"/>
+          <w:b w:val="0"/>
+          <w:bCs w:val="0"/>
+          <w:u w:val="none"/>
+          <w:lang w:val="en-IN"/>
+        </w:rPr>
+        <w:t>Checking out Repo details</w:t>
+      </w:r>
+    </w:p>
+    <w:p>
+      <w:pPr>
+        <w:numPr>
+          <w:numId w:val="0"/>
+        </w:numPr>
+        <w:ind w:leftChars="0"/>
+        <w:rPr>
+          <w:rFonts w:hint="default"/>
+          <w:b w:val="0"/>
+          <w:bCs w:val="0"/>
+          <w:u w:val="none"/>
+          <w:lang w:val="en-IN"/>
+        </w:rPr>
+      </w:pPr>
+    </w:p>
+    <w:p>
+      <w:pPr>
+        <w:numPr>
+          <w:ilvl w:val="0"/>
+          <w:numId w:val="0"/>
+        </w:numPr>
+        <w:ind w:leftChars="0"/>
+        <w:rPr>
+          <w:rFonts w:hint="default"/>
+          <w:b w:val="0"/>
+          <w:bCs w:val="0"/>
+          <w:u w:val="none"/>
+          <w:lang w:val="en-IN"/>
+        </w:rPr>
+      </w:pPr>
+      <w:r>
+        <w:rPr>
+          <w:rFonts w:hint="default"/>
+          <w:b w:val="0"/>
+          <w:bCs w:val="0"/>
+          <w:u w:val="none"/>
+          <w:lang w:val="en-IN"/>
+        </w:rPr>
+        <w:t>git status</w:t>
+      </w:r>
+      <w:r>
+        <w:rPr>
+          <w:rFonts w:hint="default"/>
+          <w:b w:val="0"/>
+          <w:bCs w:val="0"/>
+          <w:u w:val="none"/>
+          <w:lang w:val="en-IN"/>
+        </w:rPr>
+        <w:tab/>
+        <w:t>=&gt; To check out the files in the staging area</w:t>
+      </w:r>
+    </w:p>
+    <w:p>
+      <w:pPr>
+        <w:numPr>
+          <w:ilvl w:val="0"/>
+          <w:numId w:val="0"/>
+        </w:numPr>
+        <w:ind w:leftChars="0"/>
+        <w:rPr>
+          <w:rFonts w:hint="default"/>
+          <w:b w:val="0"/>
+          <w:bCs w:val="0"/>
+          <w:u w:val="none"/>
+          <w:lang w:val="en-IN"/>
+        </w:rPr>
+      </w:pPr>
+      <w:r>
+        <w:rPr>
+          <w:rFonts w:hint="default"/>
+          <w:b w:val="0"/>
+          <w:bCs w:val="0"/>
+          <w:u w:val="none"/>
+          <w:lang w:val="en-IN"/>
+        </w:rPr>
+        <w:t xml:space="preserve">git log </w:t>
+      </w:r>
+      <w:r>
+        <w:rPr>
+          <w:rFonts w:hint="default"/>
+          <w:b w:val="0"/>
+          <w:bCs w:val="0"/>
+          <w:u w:val="none"/>
+          <w:lang w:val="en-IN"/>
+        </w:rPr>
+        <w:tab/>
+        <w:t/>
+      </w:r>
+      <w:r>
+        <w:rPr>
+          <w:rFonts w:hint="default"/>
+          <w:b w:val="0"/>
+          <w:bCs w:val="0"/>
+          <w:u w:val="none"/>
+          <w:lang w:val="en-IN"/>
+        </w:rPr>
+        <w:tab/>
+        <w:t>=&gt; To see the commit history</w:t>
+      </w:r>
+    </w:p>
+    <w:p>
+      <w:pPr>
+        <w:numPr>
+          <w:ilvl w:val="0"/>
+          <w:numId w:val="0"/>
+        </w:numPr>
+        <w:ind w:leftChars="0"/>
+        <w:rPr>
+          <w:rFonts w:hint="default"/>
+          <w:b w:val="0"/>
+          <w:bCs w:val="0"/>
+          <w:u w:val="none"/>
+          <w:lang w:val="en-IN"/>
+        </w:rPr>
+      </w:pPr>
+    </w:p>
+    <w:p>
+      <w:pPr>
+        <w:numPr>
+          <w:numId w:val="0"/>
+        </w:numPr>
+        <w:ind w:leftChars="0"/>
+        <w:rPr>
+          <w:rFonts w:hint="default"/>
+          <w:b w:val="0"/>
+          <w:bCs w:val="0"/>
+          <w:u w:val="none"/>
+          <w:lang w:val="en-IN"/>
+        </w:rPr>
+      </w:pPr>
     </w:p>
     <w:sectPr>
       <w:pgSz w:w="11906" w:h="16838"/>
@@ -433,6 +1780,165 @@
 <file path=word/numbering.xml><?xml version="1.0" encoding="utf-8"?>
 <w:numbering xmlns:wpc="http://schemas.microsoft.com/office/word/2010/wordprocessingCanvas" xmlns:mc="http://schemas.openxmlformats.org/markup-compatibility/2006" xmlns:o="urn:schemas-microsoft-com:office:office" xmlns:r="http://schemas.openxmlformats.org/officeDocument/2006/relationships" xmlns:m="http://schemas.openxmlformats.org/officeDocument/2006/math" xmlns:v="urn:schemas-microsoft-com:vml" xmlns:wp14="http://schemas.microsoft.com/office/word/2010/wordprocessingDrawing" xmlns:wp="http://schemas.openxmlformats.org/drawingml/2006/wordprocessingDrawing" xmlns:w10="urn:schemas-microsoft-com:office:word" xmlns:w="http://schemas.openxmlformats.org/wordprocessingml/2006/main" xmlns:w14="http://schemas.microsoft.com/office/word/2010/wordml" xmlns:wpg="http://schemas.microsoft.com/office/word/2010/wordprocessingGroup" xmlns:wpi="http://schemas.microsoft.com/office/word/2010/wordprocessingInk" xmlns:wne="http://schemas.microsoft.com/office/word/2006/wordml" xmlns:wps="http://schemas.microsoft.com/office/word/2010/wordprocessingShape" xmlns:wpsCustomData="http://www.wps.cn/officeDocument/2013/wpsCustomData" mc:Ignorable="w14 wp14">
   <w:abstractNum w:abstractNumId="0">
+    <w:nsid w:val="963965C8"/>
+    <w:multiLevelType w:val="multilevel"/>
+    <w:tmpl w:val="963965C8"/>
+    <w:lvl w:ilvl="0" w:tentative="0">
+      <w:start w:val="1"/>
+      <w:numFmt w:val="upperLetter"/>
+      <w:suff w:val="space"/>
+      <w:lvlText w:val="%1)"/>
+      <w:lvlJc w:val="left"/>
+      <w:pPr>
+        <w:ind w:left="720" w:leftChars="0" w:firstLine="0" w:firstLineChars="0"/>
+      </w:pPr>
+    </w:lvl>
+    <w:lvl w:ilvl="1" w:tentative="0">
+      <w:start w:val="1"/>
+      <w:numFmt w:val="lowerLetter"/>
+      <w:lvlText w:val="%2)"/>
+      <w:lvlJc w:val="left"/>
+      <w:pPr>
+        <w:tabs>
+          <w:tab w:val="left" w:pos="840"/>
+        </w:tabs>
+        <w:ind w:left="1560" w:leftChars="0" w:hanging="420" w:firstLineChars="0"/>
+      </w:pPr>
+      <w:rPr>
+        <w:rFonts w:hint="default"/>
+      </w:rPr>
+    </w:lvl>
+    <w:lvl w:ilvl="2" w:tentative="0">
+      <w:start w:val="1"/>
+      <w:numFmt w:val="lowerRoman"/>
+      <w:lvlText w:val="%3."/>
+      <w:lvlJc w:val="left"/>
+      <w:pPr>
+        <w:tabs>
+          <w:tab w:val="left" w:pos="1260"/>
+        </w:tabs>
+        <w:ind w:left="1980" w:leftChars="0" w:hanging="420" w:firstLineChars="0"/>
+      </w:pPr>
+      <w:rPr>
+        <w:rFonts w:hint="default"/>
+      </w:rPr>
+    </w:lvl>
+    <w:lvl w:ilvl="3" w:tentative="0">
+      <w:start w:val="1"/>
+      <w:numFmt w:val="decimal"/>
+      <w:lvlText w:val="%4."/>
+      <w:lvlJc w:val="left"/>
+      <w:pPr>
+        <w:tabs>
+          <w:tab w:val="left" w:pos="1680"/>
+        </w:tabs>
+        <w:ind w:left="2400" w:leftChars="0" w:hanging="420" w:firstLineChars="0"/>
+      </w:pPr>
+      <w:rPr>
+        <w:rFonts w:hint="default"/>
+      </w:rPr>
+    </w:lvl>
+    <w:lvl w:ilvl="4" w:tentative="0">
+      <w:start w:val="1"/>
+      <w:numFmt w:val="lowerLetter"/>
+      <w:lvlText w:val="%5)"/>
+      <w:lvlJc w:val="left"/>
+      <w:pPr>
+        <w:tabs>
+          <w:tab w:val="left" w:pos="2100"/>
+        </w:tabs>
+        <w:ind w:left="2820" w:leftChars="0" w:hanging="420" w:firstLineChars="0"/>
+      </w:pPr>
+      <w:rPr>
+        <w:rFonts w:hint="default"/>
+      </w:rPr>
+    </w:lvl>
+    <w:lvl w:ilvl="5" w:tentative="0">
+      <w:start w:val="1"/>
+      <w:numFmt w:val="lowerRoman"/>
+      <w:lvlText w:val="%6."/>
+      <w:lvlJc w:val="left"/>
+      <w:pPr>
+        <w:tabs>
+          <w:tab w:val="left" w:pos="2520"/>
+        </w:tabs>
+        <w:ind w:left="3240" w:leftChars="0" w:hanging="420" w:firstLineChars="0"/>
+      </w:pPr>
+      <w:rPr>
+        <w:rFonts w:hint="default"/>
+      </w:rPr>
+    </w:lvl>
+    <w:lvl w:ilvl="6" w:tentative="0">
+      <w:start w:val="1"/>
+      <w:numFmt w:val="decimal"/>
+      <w:lvlText w:val="%7."/>
+      <w:lvlJc w:val="left"/>
+      <w:pPr>
+        <w:tabs>
+          <w:tab w:val="left" w:pos="2940"/>
+        </w:tabs>
+        <w:ind w:left="3660" w:leftChars="0" w:hanging="420" w:firstLineChars="0"/>
+      </w:pPr>
+      <w:rPr>
+        <w:rFonts w:hint="default"/>
+      </w:rPr>
+    </w:lvl>
+    <w:lvl w:ilvl="7" w:tentative="0">
+      <w:start w:val="1"/>
+      <w:numFmt w:val="lowerLetter"/>
+      <w:lvlText w:val="%8)"/>
+      <w:lvlJc w:val="left"/>
+      <w:pPr>
+        <w:tabs>
+          <w:tab w:val="left" w:pos="3360"/>
+        </w:tabs>
+        <w:ind w:left="4080" w:leftChars="0" w:hanging="420" w:firstLineChars="0"/>
+      </w:pPr>
+      <w:rPr>
+        <w:rFonts w:hint="default"/>
+      </w:rPr>
+    </w:lvl>
+    <w:lvl w:ilvl="8" w:tentative="0">
+      <w:start w:val="1"/>
+      <w:numFmt w:val="lowerRoman"/>
+      <w:lvlText w:val="%9."/>
+      <w:lvlJc w:val="left"/>
+      <w:pPr>
+        <w:tabs>
+          <w:tab w:val="left" w:pos="3780"/>
+        </w:tabs>
+        <w:ind w:left="4500" w:leftChars="0" w:hanging="420" w:firstLineChars="0"/>
+      </w:pPr>
+      <w:rPr>
+        <w:rFonts w:hint="default"/>
+      </w:rPr>
+    </w:lvl>
+  </w:abstractNum>
+  <w:abstractNum w:abstractNumId="1">
+    <w:nsid w:val="BD759684"/>
+    <w:multiLevelType w:val="singleLevel"/>
+    <w:tmpl w:val="BD759684"/>
+    <w:lvl w:ilvl="0" w:tentative="0">
+      <w:start w:val="1"/>
+      <w:numFmt w:val="decimal"/>
+      <w:suff w:val="space"/>
+      <w:lvlText w:val="%1)"/>
+      <w:lvlJc w:val="left"/>
+    </w:lvl>
+  </w:abstractNum>
+  <w:abstractNum w:abstractNumId="2">
+    <w:nsid w:val="21660B2E"/>
+    <w:multiLevelType w:val="singleLevel"/>
+    <w:tmpl w:val="21660B2E"/>
+    <w:lvl w:ilvl="0" w:tentative="0">
+      <w:start w:val="1"/>
+      <w:numFmt w:val="lowerLetter"/>
+      <w:suff w:val="space"/>
+      <w:lvlText w:val="%1)"/>
+      <w:lvlJc w:val="left"/>
+    </w:lvl>
+  </w:abstractNum>
+  <w:abstractNum w:abstractNumId="3">
     <w:nsid w:val="699DADF9"/>
     <w:multiLevelType w:val="multilevel"/>
     <w:tmpl w:val="699DADF9"/>
@@ -565,7 +2071,16 @@
     </w:lvl>
   </w:abstractNum>
   <w:num w:numId="1">
+    <w:abstractNumId w:val="3"/>
+  </w:num>
+  <w:num w:numId="2">
     <w:abstractNumId w:val="0"/>
+  </w:num>
+  <w:num w:numId="3">
+    <w:abstractNumId w:val="1"/>
+  </w:num>
+  <w:num w:numId="4">
+    <w:abstractNumId w:val="2"/>
   </w:num>
 </w:numbering>
 </file>
@@ -575,7 +2090,7 @@
   <w:docDefaults>
     <w:rPrDefault>
       <w:rPr>
-        <w:rFonts w:asciiTheme="minorHAnsi" w:hAnsiTheme="minorHAnsi" w:eastAsiaTheme="minorEastAsia" w:cstheme="minorBidi"/>
+        <w:rFonts w:ascii="Times New Roman" w:hAnsi="Times New Roman" w:eastAsia="SimSun" w:cs="Times New Roman"/>
       </w:rPr>
     </w:rPrDefault>
     <w:pPrDefault/>

</xml_diff>

<commit_message>
Removed the metadata file of docx
</commit_message>
<xml_diff>
--- a/IntellijIDEA.docx
+++ b/IntellijIDEA.docx
@@ -3143,6 +3143,34 @@
           <w:numId w:val="0"/>
         </w:numPr>
         <w:ind w:leftChars="0"/>
+      </w:pPr>
+    </w:p>
+    <w:p>
+      <w:pPr>
+        <w:numPr>
+          <w:numId w:val="0"/>
+        </w:numPr>
+        <w:ind w:leftChars="0"/>
+      </w:pPr>
+    </w:p>
+    <w:p>
+      <w:pPr>
+        <w:numPr>
+          <w:numId w:val="0"/>
+        </w:numPr>
+        <w:ind w:leftChars="0"/>
+        <w:rPr>
+          <w:rFonts w:hint="default"/>
+          <w:lang w:val="en-IN"/>
+        </w:rPr>
+      </w:pPr>
+    </w:p>
+    <w:p>
+      <w:pPr>
+        <w:numPr>
+          <w:numId w:val="0"/>
+        </w:numPr>
+        <w:ind w:leftChars="0"/>
         <w:rPr>
           <w:rFonts w:hint="default"/>
           <w:lang w:val="en-IN"/>
@@ -3967,8 +3995,6 @@
           <w:lang w:val="en-IN"/>
         </w:rPr>
       </w:pPr>
-      <w:bookmarkStart w:id="0" w:name="_GoBack"/>
-      <w:bookmarkEnd w:id="0"/>
     </w:p>
     <w:p>
       <w:pPr>
@@ -3976,8 +4002,7 @@
         <w:keepLines w:val="0"/>
         <w:widowControl/>
         <w:numPr>
-          <w:ilvl w:val="0"/>
-          <w:numId w:val="5"/>
+          <w:numId w:val="0"/>
         </w:numPr>
         <w:suppressLineNumbers w:val="0"/>
         <w:pBdr>
@@ -3987,15 +4012,469 @@
           <w:right w:val="none" w:color="auto" w:sz="0" w:space="0"/>
         </w:pBdr>
         <w:spacing w:before="0" w:beforeAutospacing="0" w:after="0" w:afterAutospacing="0"/>
-        <w:ind w:left="360" w:right="0" w:hanging="360"/>
+        <w:ind w:right="0" w:rightChars="0"/>
         <w:jc w:val="left"/>
         <w:textAlignment w:val="baseline"/>
-        <w:rPr>
-          <w:sz w:val="18"/>
-          <w:szCs w:val="18"/>
-        </w:rPr>
-      </w:pPr>
-      <w:r>
+      </w:pPr>
+    </w:p>
+    <w:p>
+      <w:pPr>
+        <w:keepNext w:val="0"/>
+        <w:keepLines w:val="0"/>
+        <w:widowControl/>
+        <w:numPr>
+          <w:numId w:val="0"/>
+        </w:numPr>
+        <w:suppressLineNumbers w:val="0"/>
+        <w:pBdr>
+          <w:top w:val="none" w:color="auto" w:sz="0" w:space="0"/>
+          <w:left w:val="none" w:color="auto" w:sz="0" w:space="0"/>
+          <w:bottom w:val="none" w:color="auto" w:sz="0" w:space="0"/>
+          <w:right w:val="none" w:color="auto" w:sz="0" w:space="0"/>
+        </w:pBdr>
+        <w:spacing w:before="0" w:beforeAutospacing="0" w:after="0" w:afterAutospacing="0"/>
+        <w:ind w:right="0" w:rightChars="0"/>
+        <w:jc w:val="left"/>
+        <w:textAlignment w:val="baseline"/>
+      </w:pPr>
+      <w:r>
+        <w:rPr>
+          <w:sz w:val="20"/>
+        </w:rPr>
+        <mc:AlternateContent>
+          <mc:Choice Requires="wps">
+            <w:drawing>
+              <wp:anchor distT="0" distB="0" distL="114300" distR="114300" simplePos="0" relativeHeight="251661312" behindDoc="0" locked="0" layoutInCell="1" allowOverlap="1">
+                <wp:simplePos x="0" y="0"/>
+                <wp:positionH relativeFrom="column">
+                  <wp:posOffset>1388745</wp:posOffset>
+                </wp:positionH>
+                <wp:positionV relativeFrom="paragraph">
+                  <wp:posOffset>1126490</wp:posOffset>
+                </wp:positionV>
+                <wp:extent cx="1093470" cy="517525"/>
+                <wp:effectExtent l="0" t="13970" r="19050" b="17145"/>
+                <wp:wrapNone/>
+                <wp:docPr id="16" name="Straight Arrow Connector 16"/>
+                <wp:cNvGraphicFramePr/>
+                <a:graphic xmlns:a="http://schemas.openxmlformats.org/drawingml/2006/main">
+                  <a:graphicData uri="http://schemas.microsoft.com/office/word/2010/wordprocessingShape">
+                    <wps:wsp>
+                      <wps:cNvCnPr/>
+                      <wps:spPr>
+                        <a:xfrm flipH="1" flipV="1">
+                          <a:off x="2221230" y="3168650"/>
+                          <a:ext cx="1093470" cy="517525"/>
+                        </a:xfrm>
+                        <a:prstGeom prst="straightConnector1">
+                          <a:avLst/>
+                        </a:prstGeom>
+                        <a:ln w="38100">
+                          <a:tailEnd type="arrow"/>
+                        </a:ln>
+                      </wps:spPr>
+                      <wps:style>
+                        <a:lnRef idx="1">
+                          <a:schemeClr val="accent1"/>
+                        </a:lnRef>
+                        <a:fillRef idx="0">
+                          <a:schemeClr val="accent1"/>
+                        </a:fillRef>
+                        <a:effectRef idx="0">
+                          <a:schemeClr val="accent1"/>
+                        </a:effectRef>
+                        <a:fontRef idx="minor">
+                          <a:schemeClr val="tx1"/>
+                        </a:fontRef>
+                      </wps:style>
+                      <wps:bodyPr/>
+                    </wps:wsp>
+                  </a:graphicData>
+                </a:graphic>
+              </wp:anchor>
+            </w:drawing>
+          </mc:Choice>
+          <mc:Fallback>
+            <w:pict>
+              <v:shape id="_x0000_s1026" o:spid="_x0000_s1026" o:spt="32" type="#_x0000_t32" style="position:absolute;left:0pt;flip:x y;margin-left:109.35pt;margin-top:88.7pt;height:40.75pt;width:86.1pt;z-index:251661312;mso-width-relative:page;mso-height-relative:page;" filled="f" stroked="t" coordsize="21600,21600" o:gfxdata="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">
+                <v:fill on="f" focussize="0,0"/>
+                <v:stroke weight="3pt" color="#5B9BD5 [3204]" miterlimit="8" joinstyle="miter" endarrow="open"/>
+                <v:imagedata o:title=""/>
+                <o:lock v:ext="edit" aspectratio="f"/>
+              </v:shape>
+            </w:pict>
+          </mc:Fallback>
+        </mc:AlternateContent>
+      </w:r>
+      <w:r>
+        <w:drawing>
+          <wp:inline distT="0" distB="0" distL="114300" distR="114300">
+            <wp:extent cx="4550410" cy="1945640"/>
+            <wp:effectExtent l="0" t="0" r="6350" b="5080"/>
+            <wp:docPr id="15" name="Picture 12"/>
+            <wp:cNvGraphicFramePr>
+              <a:graphicFrameLocks xmlns:a="http://schemas.openxmlformats.org/drawingml/2006/main" noChangeAspect="1"/>
+            </wp:cNvGraphicFramePr>
+            <a:graphic xmlns:a="http://schemas.openxmlformats.org/drawingml/2006/main">
+              <a:graphicData uri="http://schemas.openxmlformats.org/drawingml/2006/picture">
+                <pic:pic xmlns:pic="http://schemas.openxmlformats.org/drawingml/2006/picture">
+                  <pic:nvPicPr>
+                    <pic:cNvPr id="15" name="Picture 12"/>
+                    <pic:cNvPicPr>
+                      <a:picLocks noChangeAspect="1"/>
+                    </pic:cNvPicPr>
+                  </pic:nvPicPr>
+                  <pic:blipFill>
+                    <a:blip r:embed="rId11"/>
+                    <a:srcRect t="18003" r="13600" b="16331"/>
+                    <a:stretch>
+                      <a:fillRect/>
+                    </a:stretch>
+                  </pic:blipFill>
+                  <pic:spPr>
+                    <a:xfrm>
+                      <a:off x="0" y="0"/>
+                      <a:ext cx="4550410" cy="1945640"/>
+                    </a:xfrm>
+                    <a:prstGeom prst="rect">
+                      <a:avLst/>
+                    </a:prstGeom>
+                    <a:noFill/>
+                    <a:ln>
+                      <a:noFill/>
+                    </a:ln>
+                  </pic:spPr>
+                </pic:pic>
+              </a:graphicData>
+            </a:graphic>
+          </wp:inline>
+        </w:drawing>
+      </w:r>
+    </w:p>
+    <w:p>
+      <w:pPr>
+        <w:keepNext w:val="0"/>
+        <w:keepLines w:val="0"/>
+        <w:widowControl/>
+        <w:numPr>
+          <w:numId w:val="0"/>
+        </w:numPr>
+        <w:suppressLineNumbers w:val="0"/>
+        <w:pBdr>
+          <w:top w:val="none" w:color="auto" w:sz="0" w:space="0"/>
+          <w:left w:val="none" w:color="auto" w:sz="0" w:space="0"/>
+          <w:bottom w:val="none" w:color="auto" w:sz="0" w:space="0"/>
+          <w:right w:val="none" w:color="auto" w:sz="0" w:space="0"/>
+        </w:pBdr>
+        <w:spacing w:before="0" w:beforeAutospacing="0" w:after="0" w:afterAutospacing="0"/>
+        <w:ind w:right="0" w:rightChars="0"/>
+        <w:jc w:val="left"/>
+        <w:textAlignment w:val="baseline"/>
+      </w:pPr>
+    </w:p>
+    <w:p>
+      <w:pPr>
+        <w:keepNext w:val="0"/>
+        <w:keepLines w:val="0"/>
+        <w:widowControl/>
+        <w:numPr>
+          <w:numId w:val="0"/>
+        </w:numPr>
+        <w:suppressLineNumbers w:val="0"/>
+        <w:pBdr>
+          <w:top w:val="none" w:color="auto" w:sz="0" w:space="0"/>
+          <w:left w:val="none" w:color="auto" w:sz="0" w:space="0"/>
+          <w:bottom w:val="none" w:color="auto" w:sz="0" w:space="0"/>
+          <w:right w:val="none" w:color="auto" w:sz="0" w:space="0"/>
+        </w:pBdr>
+        <w:spacing w:before="0" w:beforeAutospacing="0" w:after="0" w:afterAutospacing="0"/>
+        <w:ind w:right="0" w:rightChars="0"/>
+        <w:jc w:val="left"/>
+        <w:textAlignment w:val="baseline"/>
+        <w:rPr>
+          <w:rFonts w:hint="default"/>
+          <w:lang w:val="en-IN"/>
+        </w:rPr>
+      </w:pPr>
+      <w:r>
+        <w:rPr>
+          <w:rFonts w:hint="default"/>
+          <w:lang w:val="en-IN"/>
+        </w:rPr>
+        <w:t>Steps:</w:t>
+      </w:r>
+      <w:bookmarkStart w:id="0" w:name="_GoBack"/>
+      <w:bookmarkEnd w:id="0"/>
+    </w:p>
+    <w:p>
+      <w:pPr>
+        <w:keepNext w:val="0"/>
+        <w:keepLines w:val="0"/>
+        <w:widowControl/>
+        <w:numPr>
+          <w:numId w:val="0"/>
+        </w:numPr>
+        <w:suppressLineNumbers w:val="0"/>
+        <w:pBdr>
+          <w:top w:val="none" w:color="auto" w:sz="0" w:space="0"/>
+          <w:left w:val="none" w:color="auto" w:sz="0" w:space="0"/>
+          <w:bottom w:val="none" w:color="auto" w:sz="0" w:space="0"/>
+          <w:right w:val="none" w:color="auto" w:sz="0" w:space="0"/>
+        </w:pBdr>
+        <w:spacing w:before="0" w:beforeAutospacing="0" w:after="0" w:afterAutospacing="0"/>
+        <w:ind w:right="0" w:rightChars="0"/>
+        <w:jc w:val="left"/>
+        <w:textAlignment w:val="baseline"/>
+        <w:rPr>
+          <w:rFonts w:hint="default"/>
+          <w:lang w:val="en-IN"/>
+        </w:rPr>
+      </w:pPr>
+    </w:p>
+    <w:p>
+      <w:pPr>
+        <w:keepNext w:val="0"/>
+        <w:keepLines w:val="0"/>
+        <w:widowControl/>
+        <w:numPr>
+          <w:numId w:val="0"/>
+        </w:numPr>
+        <w:suppressLineNumbers w:val="0"/>
+        <w:pBdr>
+          <w:top w:val="none" w:color="auto" w:sz="0" w:space="0"/>
+          <w:left w:val="none" w:color="auto" w:sz="0" w:space="0"/>
+          <w:bottom w:val="none" w:color="auto" w:sz="0" w:space="0"/>
+          <w:right w:val="none" w:color="auto" w:sz="0" w:space="0"/>
+        </w:pBdr>
+        <w:spacing w:before="0" w:beforeAutospacing="0" w:after="0" w:afterAutospacing="0"/>
+        <w:ind w:right="0" w:rightChars="0"/>
+        <w:jc w:val="left"/>
+        <w:textAlignment w:val="baseline"/>
+        <w:rPr>
+          <w:rFonts w:hint="default"/>
+          <w:lang w:val="en-IN"/>
+        </w:rPr>
+      </w:pPr>
+      <w:r>
+        <w:rPr>
+          <w:rFonts w:hint="default"/>
+          <w:lang w:val="en-IN"/>
+        </w:rPr>
+        <w:t xml:space="preserve">a)git rm --cached &lt;fileName&gt; </w:t>
+      </w:r>
+      <w:r>
+        <w:rPr>
+          <w:rFonts w:hint="default"/>
+          <w:lang w:val="en-IN"/>
+        </w:rPr>
+        <w:tab/>
+        <w:t/>
+      </w:r>
+      <w:r>
+        <w:rPr>
+          <w:rFonts w:hint="default"/>
+          <w:lang w:val="en-IN"/>
+        </w:rPr>
+        <w:tab/>
+        <w:t/>
+      </w:r>
+      <w:r>
+        <w:rPr>
+          <w:rFonts w:hint="default"/>
+          <w:lang w:val="en-IN"/>
+        </w:rPr>
+        <w:tab/>
+        <w:t xml:space="preserve">=&gt; To make the file untracked(note this will not </w:t>
+      </w:r>
+      <w:r>
+        <w:rPr>
+          <w:rFonts w:hint="default"/>
+          <w:lang w:val="en-IN"/>
+        </w:rPr>
+        <w:tab/>
+        <w:t/>
+      </w:r>
+      <w:r>
+        <w:rPr>
+          <w:rFonts w:hint="default"/>
+          <w:lang w:val="en-IN"/>
+        </w:rPr>
+        <w:tab/>
+        <w:t/>
+      </w:r>
+      <w:r>
+        <w:rPr>
+          <w:rFonts w:hint="default"/>
+          <w:lang w:val="en-IN"/>
+        </w:rPr>
+        <w:tab/>
+        <w:t/>
+      </w:r>
+      <w:r>
+        <w:rPr>
+          <w:rFonts w:hint="default"/>
+          <w:lang w:val="en-IN"/>
+        </w:rPr>
+        <w:tab/>
+        <w:t/>
+      </w:r>
+      <w:r>
+        <w:rPr>
+          <w:rFonts w:hint="default"/>
+          <w:lang w:val="en-IN"/>
+        </w:rPr>
+        <w:tab/>
+        <w:t/>
+      </w:r>
+      <w:r>
+        <w:rPr>
+          <w:rFonts w:hint="default"/>
+          <w:lang w:val="en-IN"/>
+        </w:rPr>
+        <w:tab/>
+        <w:t xml:space="preserve">     delete the file)</w:t>
+      </w:r>
+    </w:p>
+    <w:p>
+      <w:pPr>
+        <w:keepNext w:val="0"/>
+        <w:keepLines w:val="0"/>
+        <w:widowControl/>
+        <w:numPr>
+          <w:numId w:val="0"/>
+        </w:numPr>
+        <w:suppressLineNumbers w:val="0"/>
+        <w:pBdr>
+          <w:top w:val="none" w:color="auto" w:sz="0" w:space="0"/>
+          <w:left w:val="none" w:color="auto" w:sz="0" w:space="0"/>
+          <w:bottom w:val="none" w:color="auto" w:sz="0" w:space="0"/>
+          <w:right w:val="none" w:color="auto" w:sz="0" w:space="0"/>
+        </w:pBdr>
+        <w:spacing w:before="0" w:beforeAutospacing="0" w:after="0" w:afterAutospacing="0"/>
+        <w:ind w:right="0" w:rightChars="0"/>
+        <w:jc w:val="left"/>
+        <w:textAlignment w:val="baseline"/>
+        <w:rPr>
+          <w:rFonts w:hint="default"/>
+          <w:lang w:val="en-IN"/>
+        </w:rPr>
+      </w:pPr>
+    </w:p>
+    <w:p>
+      <w:pPr>
+        <w:keepNext w:val="0"/>
+        <w:keepLines w:val="0"/>
+        <w:widowControl/>
+        <w:numPr>
+          <w:numId w:val="0"/>
+        </w:numPr>
+        <w:suppressLineNumbers w:val="0"/>
+        <w:pBdr>
+          <w:top w:val="none" w:color="auto" w:sz="0" w:space="0"/>
+          <w:left w:val="none" w:color="auto" w:sz="0" w:space="0"/>
+          <w:bottom w:val="none" w:color="auto" w:sz="0" w:space="0"/>
+          <w:right w:val="none" w:color="auto" w:sz="0" w:space="0"/>
+        </w:pBdr>
+        <w:spacing w:before="0" w:beforeAutospacing="0" w:after="0" w:afterAutospacing="0"/>
+        <w:ind w:left="200" w:right="0" w:rightChars="0" w:hanging="200" w:hangingChars="100"/>
+        <w:jc w:val="left"/>
+        <w:textAlignment w:val="baseline"/>
+        <w:rPr>
+          <w:rFonts w:hint="default"/>
+          <w:lang w:val="en-IN"/>
+        </w:rPr>
+      </w:pPr>
+      <w:r>
+        <w:rPr>
+          <w:rFonts w:hint="default"/>
+          <w:lang w:val="en-IN"/>
+        </w:rPr>
+        <w:t>b)Add the &lt;fileName&gt; record to .gitignore file</w:t>
+      </w:r>
+      <w:r>
+        <w:rPr>
+          <w:rFonts w:hint="default"/>
+          <w:lang w:val="en-IN"/>
+        </w:rPr>
+        <w:tab/>
+        <w:t xml:space="preserve">=&gt; To make the file not appear while </w:t>
+      </w:r>
+      <w:r>
+        <w:rPr>
+          <w:rFonts w:hint="default"/>
+          <w:lang w:val="en-IN"/>
+        </w:rPr>
+        <w:tab/>
+        <w:t/>
+      </w:r>
+      <w:r>
+        <w:rPr>
+          <w:rFonts w:hint="default"/>
+          <w:lang w:val="en-IN"/>
+        </w:rPr>
+        <w:tab/>
+        <w:t/>
+      </w:r>
+      <w:r>
+        <w:rPr>
+          <w:rFonts w:hint="default"/>
+          <w:lang w:val="en-IN"/>
+        </w:rPr>
+        <w:tab/>
+        <w:t/>
+      </w:r>
+      <w:r>
+        <w:rPr>
+          <w:rFonts w:hint="default"/>
+          <w:lang w:val="en-IN"/>
+        </w:rPr>
+        <w:tab/>
+        <w:t/>
+      </w:r>
+      <w:r>
+        <w:rPr>
+          <w:rFonts w:hint="default"/>
+          <w:lang w:val="en-IN"/>
+        </w:rPr>
+        <w:tab/>
+        <w:t/>
+      </w:r>
+      <w:r>
+        <w:rPr>
+          <w:rFonts w:hint="default"/>
+          <w:lang w:val="en-IN"/>
+        </w:rPr>
+        <w:tab/>
+        <w:t/>
+      </w:r>
+      <w:r>
+        <w:rPr>
+          <w:rFonts w:hint="default"/>
+          <w:lang w:val="en-IN"/>
+        </w:rPr>
+        <w:tab/>
+        <w:t xml:space="preserve">     staging </w:t>
+      </w:r>
+    </w:p>
+    <w:p>
+      <w:pPr>
+        <w:keepNext w:val="0"/>
+        <w:keepLines w:val="0"/>
+        <w:widowControl/>
+        <w:numPr>
+          <w:numId w:val="0"/>
+        </w:numPr>
+        <w:suppressLineNumbers w:val="0"/>
+        <w:pBdr>
+          <w:top w:val="none" w:color="auto" w:sz="0" w:space="0"/>
+          <w:left w:val="none" w:color="auto" w:sz="0" w:space="0"/>
+          <w:bottom w:val="none" w:color="auto" w:sz="0" w:space="0"/>
+          <w:right w:val="none" w:color="auto" w:sz="0" w:space="0"/>
+        </w:pBdr>
+        <w:spacing w:before="0" w:beforeAutospacing="0" w:after="0" w:afterAutospacing="0"/>
+        <w:ind w:right="0" w:rightChars="0"/>
+        <w:jc w:val="left"/>
+        <w:textAlignment w:val="baseline"/>
         <w:rPr>
           <w:rFonts w:ascii="Segoe UI" w:hAnsi="Segoe UI" w:eastAsia="Segoe UI" w:cs="Segoe UI"/>
           <w:i w:val="0"/>
@@ -4009,35 +4488,7 @@
           <w:shd w:val="clear" w:fill="FFFFFF"/>
           <w:vertAlign w:val="baseline"/>
         </w:rPr>
-        <w:t>git rm [FileName and path] --cached</w:t>
-      </w:r>
-    </w:p>
-    <w:p>
-      <w:pPr>
-        <w:numPr>
-          <w:ilvl w:val="0"/>
-          <w:numId w:val="5"/>
-        </w:numPr>
-        <w:ind w:left="360" w:leftChars="0" w:hanging="360" w:firstLineChars="0"/>
-        <w:rPr>
-          <w:rFonts w:hint="default"/>
-          <w:lang w:val="en-IN"/>
-        </w:rPr>
-      </w:pPr>
-      <w:r>
-        <w:rPr>
-          <w:rFonts w:ascii="Segoe UI" w:hAnsi="Segoe UI" w:eastAsia="Segoe UI" w:cs="Segoe UI"/>
-          <w:i w:val="0"/>
-          <w:iCs w:val="0"/>
-          <w:caps w:val="0"/>
-          <w:color w:val="232629"/>
-          <w:spacing w:val="0"/>
-          <w:sz w:val="18"/>
-          <w:szCs w:val="18"/>
-          <w:shd w:val="clear" w:fill="FFFFFF"/>
-        </w:rPr>
-        <w:t>git commit</w:t>
-      </w:r>
+      </w:pPr>
     </w:p>
     <w:p>
       <w:pPr>
@@ -4045,8 +4496,7 @@
         <w:keepLines w:val="0"/>
         <w:widowControl/>
         <w:numPr>
-          <w:ilvl w:val="0"/>
-          <w:numId w:val="5"/>
+          <w:numId w:val="0"/>
         </w:numPr>
         <w:suppressLineNumbers w:val="0"/>
         <w:pBdr>
@@ -4056,15 +4506,9 @@
           <w:right w:val="none" w:color="auto" w:sz="0" w:space="0"/>
         </w:pBdr>
         <w:spacing w:before="0" w:beforeAutospacing="0" w:after="0" w:afterAutospacing="0"/>
-        <w:ind w:left="360" w:leftChars="0" w:right="0" w:rightChars="0" w:hanging="360" w:firstLineChars="0"/>
+        <w:ind w:right="0" w:rightChars="0"/>
         <w:jc w:val="left"/>
         <w:textAlignment w:val="baseline"/>
-        <w:rPr>
-          <w:rFonts w:hint="default"/>
-          <w:lang w:val="en-IN"/>
-        </w:rPr>
-      </w:pPr>
-      <w:r>
         <w:rPr>
           <w:rFonts w:ascii="Segoe UI" w:hAnsi="Segoe UI" w:eastAsia="Segoe UI" w:cs="Segoe UI"/>
           <w:i w:val="0"/>
@@ -4078,8 +4522,7 @@
           <w:shd w:val="clear" w:fill="FFFFFF"/>
           <w:vertAlign w:val="baseline"/>
         </w:rPr>
-        <w:t>git status</w:t>
-      </w:r>
+      </w:pPr>
     </w:p>
     <w:p>
       <w:pPr>
@@ -4114,6 +4557,445 @@
           <w:vertAlign w:val="baseline"/>
         </w:rPr>
       </w:pPr>
+    </w:p>
+    <w:p>
+      <w:pPr>
+        <w:keepNext w:val="0"/>
+        <w:keepLines w:val="0"/>
+        <w:widowControl/>
+        <w:numPr>
+          <w:ilvl w:val="0"/>
+          <w:numId w:val="3"/>
+        </w:numPr>
+        <w:suppressLineNumbers w:val="0"/>
+        <w:pBdr>
+          <w:top w:val="none" w:color="auto" w:sz="0" w:space="0"/>
+          <w:left w:val="none" w:color="auto" w:sz="0" w:space="0"/>
+          <w:bottom w:val="none" w:color="auto" w:sz="0" w:space="0"/>
+          <w:right w:val="none" w:color="auto" w:sz="0" w:space="0"/>
+        </w:pBdr>
+        <w:spacing w:before="0" w:beforeAutospacing="0" w:after="0" w:afterAutospacing="0"/>
+        <w:ind w:left="0" w:leftChars="0" w:right="0" w:rightChars="0" w:firstLine="0" w:firstLineChars="0"/>
+        <w:jc w:val="left"/>
+        <w:textAlignment w:val="baseline"/>
+        <w:rPr>
+          <w:rFonts w:ascii="Segoe UI" w:hAnsi="Segoe UI" w:eastAsia="Segoe UI" w:cs="Segoe UI"/>
+          <w:i w:val="0"/>
+          <w:iCs w:val="0"/>
+          <w:caps w:val="0"/>
+          <w:color w:val="232629"/>
+          <w:spacing w:val="0"/>
+          <w:sz w:val="18"/>
+          <w:szCs w:val="18"/>
+          <w:bdr w:val="none" w:color="auto" w:sz="0" w:space="0"/>
+          <w:shd w:val="clear" w:fill="FFFFFF"/>
+          <w:vertAlign w:val="baseline"/>
+        </w:rPr>
+      </w:pPr>
+      <w:r>
+        <w:rPr>
+          <w:rFonts w:hint="default" w:ascii="Segoe UI" w:hAnsi="Segoe UI" w:eastAsia="Segoe UI" w:cs="Segoe UI"/>
+          <w:i w:val="0"/>
+          <w:iCs w:val="0"/>
+          <w:caps w:val="0"/>
+          <w:color w:val="232629"/>
+          <w:spacing w:val="0"/>
+          <w:sz w:val="18"/>
+          <w:szCs w:val="18"/>
+          <w:bdr w:val="none" w:color="auto" w:sz="0" w:space="0"/>
+          <w:shd w:val="clear" w:fill="FFFFFF"/>
+          <w:vertAlign w:val="baseline"/>
+          <w:lang w:val="en-IN"/>
+        </w:rPr>
+        <w:t>Comparing the staged and modified(if exists) version of the same file</w:t>
+      </w:r>
+    </w:p>
+    <w:p>
+      <w:pPr>
+        <w:keepNext w:val="0"/>
+        <w:keepLines w:val="0"/>
+        <w:widowControl/>
+        <w:numPr>
+          <w:numId w:val="0"/>
+        </w:numPr>
+        <w:suppressLineNumbers w:val="0"/>
+        <w:pBdr>
+          <w:top w:val="none" w:color="auto" w:sz="0" w:space="0"/>
+          <w:left w:val="none" w:color="auto" w:sz="0" w:space="0"/>
+          <w:bottom w:val="none" w:color="auto" w:sz="0" w:space="0"/>
+          <w:right w:val="none" w:color="auto" w:sz="0" w:space="0"/>
+        </w:pBdr>
+        <w:spacing w:before="0" w:beforeAutospacing="0" w:after="0" w:afterAutospacing="0"/>
+        <w:ind w:right="0" w:rightChars="0"/>
+        <w:jc w:val="left"/>
+        <w:textAlignment w:val="baseline"/>
+      </w:pPr>
+    </w:p>
+    <w:p>
+      <w:pPr>
+        <w:keepNext w:val="0"/>
+        <w:keepLines w:val="0"/>
+        <w:widowControl/>
+        <w:numPr>
+          <w:numId w:val="0"/>
+        </w:numPr>
+        <w:suppressLineNumbers w:val="0"/>
+        <w:pBdr>
+          <w:top w:val="none" w:color="auto" w:sz="0" w:space="0"/>
+          <w:left w:val="none" w:color="auto" w:sz="0" w:space="0"/>
+          <w:bottom w:val="none" w:color="auto" w:sz="0" w:space="0"/>
+          <w:right w:val="none" w:color="auto" w:sz="0" w:space="0"/>
+        </w:pBdr>
+        <w:spacing w:before="0" w:beforeAutospacing="0" w:after="0" w:afterAutospacing="0"/>
+        <w:ind w:right="0" w:rightChars="0"/>
+        <w:jc w:val="left"/>
+        <w:textAlignment w:val="baseline"/>
+      </w:pPr>
+      <w:r>
+        <w:rPr>
+          <w:sz w:val="20"/>
+        </w:rPr>
+        <mc:AlternateContent>
+          <mc:Choice Requires="wps">
+            <w:drawing>
+              <wp:anchor distT="0" distB="0" distL="114300" distR="114300" simplePos="0" relativeHeight="251660288" behindDoc="0" locked="0" layoutInCell="1" allowOverlap="1">
+                <wp:simplePos x="0" y="0"/>
+                <wp:positionH relativeFrom="column">
+                  <wp:posOffset>669290</wp:posOffset>
+                </wp:positionH>
+                <wp:positionV relativeFrom="paragraph">
+                  <wp:posOffset>1106805</wp:posOffset>
+                </wp:positionV>
+                <wp:extent cx="1122045" cy="261620"/>
+                <wp:effectExtent l="0" t="18415" r="5715" b="55245"/>
+                <wp:wrapNone/>
+                <wp:docPr id="14" name="Straight Arrow Connector 14"/>
+                <wp:cNvGraphicFramePr/>
+                <a:graphic xmlns:a="http://schemas.openxmlformats.org/drawingml/2006/main">
+                  <a:graphicData uri="http://schemas.microsoft.com/office/word/2010/wordprocessingShape">
+                    <wps:wsp>
+                      <wps:cNvCnPr/>
+                      <wps:spPr>
+                        <a:xfrm flipH="1">
+                          <a:off x="1747520" y="4289425"/>
+                          <a:ext cx="1122045" cy="261620"/>
+                        </a:xfrm>
+                        <a:prstGeom prst="straightConnector1">
+                          <a:avLst/>
+                        </a:prstGeom>
+                        <a:ln w="38100">
+                          <a:tailEnd type="arrow"/>
+                        </a:ln>
+                      </wps:spPr>
+                      <wps:style>
+                        <a:lnRef idx="1">
+                          <a:schemeClr val="accent1"/>
+                        </a:lnRef>
+                        <a:fillRef idx="0">
+                          <a:schemeClr val="accent1"/>
+                        </a:fillRef>
+                        <a:effectRef idx="0">
+                          <a:schemeClr val="accent1"/>
+                        </a:effectRef>
+                        <a:fontRef idx="minor">
+                          <a:schemeClr val="tx1"/>
+                        </a:fontRef>
+                      </wps:style>
+                      <wps:bodyPr/>
+                    </wps:wsp>
+                  </a:graphicData>
+                </a:graphic>
+              </wp:anchor>
+            </w:drawing>
+          </mc:Choice>
+          <mc:Fallback>
+            <w:pict>
+              <v:shape id="_x0000_s1026" o:spid="_x0000_s1026" o:spt="32" type="#_x0000_t32" style="position:absolute;left:0pt;flip:x;margin-left:52.7pt;margin-top:87.15pt;height:20.6pt;width:88.35pt;z-index:251660288;mso-width-relative:page;mso-height-relative:page;" filled="f" stroked="t" coordsize="21600,21600" o:gfxdata="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">
+                <v:fill on="f" focussize="0,0"/>
+                <v:stroke weight="3pt" color="#5B9BD5 [3204]" miterlimit="8" joinstyle="miter" endarrow="open"/>
+                <v:imagedata o:title=""/>
+                <o:lock v:ext="edit" aspectratio="f"/>
+              </v:shape>
+            </w:pict>
+          </mc:Fallback>
+        </mc:AlternateContent>
+      </w:r>
+      <w:r>
+        <w:drawing>
+          <wp:inline distT="0" distB="0" distL="114300" distR="114300">
+            <wp:extent cx="5092700" cy="2446020"/>
+            <wp:effectExtent l="0" t="0" r="12700" b="7620"/>
+            <wp:docPr id="13" name="Picture 11"/>
+            <wp:cNvGraphicFramePr>
+              <a:graphicFrameLocks xmlns:a="http://schemas.openxmlformats.org/drawingml/2006/main" noChangeAspect="1"/>
+            </wp:cNvGraphicFramePr>
+            <a:graphic xmlns:a="http://schemas.openxmlformats.org/drawingml/2006/main">
+              <a:graphicData uri="http://schemas.openxmlformats.org/drawingml/2006/picture">
+                <pic:pic xmlns:pic="http://schemas.openxmlformats.org/drawingml/2006/picture">
+                  <pic:nvPicPr>
+                    <pic:cNvPr id="13" name="Picture 11"/>
+                    <pic:cNvPicPr>
+                      <a:picLocks noChangeAspect="1"/>
+                    </pic:cNvPicPr>
+                  </pic:nvPicPr>
+                  <pic:blipFill>
+                    <a:blip r:embed="rId12"/>
+                    <a:srcRect t="3665" r="3304" b="13781"/>
+                    <a:stretch>
+                      <a:fillRect/>
+                    </a:stretch>
+                  </pic:blipFill>
+                  <pic:spPr>
+                    <a:xfrm>
+                      <a:off x="0" y="0"/>
+                      <a:ext cx="5092700" cy="2446020"/>
+                    </a:xfrm>
+                    <a:prstGeom prst="rect">
+                      <a:avLst/>
+                    </a:prstGeom>
+                    <a:noFill/>
+                    <a:ln>
+                      <a:noFill/>
+                    </a:ln>
+                  </pic:spPr>
+                </pic:pic>
+              </a:graphicData>
+            </a:graphic>
+          </wp:inline>
+        </w:drawing>
+      </w:r>
+    </w:p>
+    <w:p>
+      <w:pPr>
+        <w:keepNext w:val="0"/>
+        <w:keepLines w:val="0"/>
+        <w:widowControl/>
+        <w:numPr>
+          <w:numId w:val="0"/>
+        </w:numPr>
+        <w:suppressLineNumbers w:val="0"/>
+        <w:pBdr>
+          <w:top w:val="none" w:color="auto" w:sz="0" w:space="0"/>
+          <w:left w:val="none" w:color="auto" w:sz="0" w:space="0"/>
+          <w:bottom w:val="none" w:color="auto" w:sz="0" w:space="0"/>
+          <w:right w:val="none" w:color="auto" w:sz="0" w:space="0"/>
+        </w:pBdr>
+        <w:spacing w:before="0" w:beforeAutospacing="0" w:after="0" w:afterAutospacing="0"/>
+        <w:ind w:right="0" w:rightChars="0"/>
+        <w:jc w:val="left"/>
+        <w:textAlignment w:val="baseline"/>
+      </w:pPr>
+    </w:p>
+    <w:p>
+      <w:pPr>
+        <w:keepNext w:val="0"/>
+        <w:keepLines w:val="0"/>
+        <w:widowControl/>
+        <w:numPr>
+          <w:numId w:val="0"/>
+        </w:numPr>
+        <w:suppressLineNumbers w:val="0"/>
+        <w:pBdr>
+          <w:top w:val="none" w:color="auto" w:sz="0" w:space="0"/>
+          <w:left w:val="none" w:color="auto" w:sz="0" w:space="0"/>
+          <w:bottom w:val="none" w:color="auto" w:sz="0" w:space="0"/>
+          <w:right w:val="none" w:color="auto" w:sz="0" w:space="0"/>
+        </w:pBdr>
+        <w:spacing w:before="0" w:beforeAutospacing="0" w:after="0" w:afterAutospacing="0"/>
+        <w:ind w:right="0" w:rightChars="0"/>
+        <w:jc w:val="left"/>
+        <w:textAlignment w:val="baseline"/>
+        <w:rPr>
+          <w:rFonts w:hint="default"/>
+          <w:lang w:val="en-IN"/>
+        </w:rPr>
+      </w:pPr>
+      <w:r>
+        <w:rPr>
+          <w:rFonts w:hint="default"/>
+          <w:lang w:val="en-IN"/>
+        </w:rPr>
+        <w:t>Here tex.txt is compared</w:t>
+      </w:r>
+    </w:p>
+    <w:p>
+      <w:pPr>
+        <w:keepNext w:val="0"/>
+        <w:keepLines w:val="0"/>
+        <w:widowControl/>
+        <w:numPr>
+          <w:numId w:val="0"/>
+        </w:numPr>
+        <w:suppressLineNumbers w:val="0"/>
+        <w:pBdr>
+          <w:top w:val="none" w:color="auto" w:sz="0" w:space="0"/>
+          <w:left w:val="none" w:color="auto" w:sz="0" w:space="0"/>
+          <w:bottom w:val="none" w:color="auto" w:sz="0" w:space="0"/>
+          <w:right w:val="none" w:color="auto" w:sz="0" w:space="0"/>
+        </w:pBdr>
+        <w:spacing w:before="0" w:beforeAutospacing="0" w:after="0" w:afterAutospacing="0"/>
+        <w:ind w:right="0" w:rightChars="0"/>
+        <w:jc w:val="left"/>
+        <w:textAlignment w:val="baseline"/>
+        <w:rPr>
+          <w:rFonts w:hint="default"/>
+          <w:lang w:val="en-IN"/>
+        </w:rPr>
+      </w:pPr>
+    </w:p>
+    <w:p>
+      <w:pPr>
+        <w:keepNext w:val="0"/>
+        <w:keepLines w:val="0"/>
+        <w:widowControl/>
+        <w:numPr>
+          <w:numId w:val="0"/>
+        </w:numPr>
+        <w:suppressLineNumbers w:val="0"/>
+        <w:pBdr>
+          <w:top w:val="none" w:color="auto" w:sz="0" w:space="0"/>
+          <w:left w:val="none" w:color="auto" w:sz="0" w:space="0"/>
+          <w:bottom w:val="none" w:color="auto" w:sz="0" w:space="0"/>
+          <w:right w:val="none" w:color="auto" w:sz="0" w:space="0"/>
+        </w:pBdr>
+        <w:spacing w:before="0" w:beforeAutospacing="0" w:after="0" w:afterAutospacing="0"/>
+        <w:ind w:right="0" w:rightChars="0"/>
+        <w:jc w:val="left"/>
+        <w:textAlignment w:val="baseline"/>
+        <w:rPr>
+          <w:rFonts w:hint="default"/>
+          <w:lang w:val="en-IN"/>
+        </w:rPr>
+      </w:pPr>
+      <w:r>
+        <w:rPr>
+          <w:rFonts w:hint="default"/>
+          <w:lang w:val="en-IN"/>
+        </w:rPr>
+        <w:t>Command used:</w:t>
+      </w:r>
+    </w:p>
+    <w:p>
+      <w:pPr>
+        <w:keepNext w:val="0"/>
+        <w:keepLines w:val="0"/>
+        <w:widowControl/>
+        <w:numPr>
+          <w:numId w:val="0"/>
+        </w:numPr>
+        <w:suppressLineNumbers w:val="0"/>
+        <w:pBdr>
+          <w:top w:val="none" w:color="auto" w:sz="0" w:space="0"/>
+          <w:left w:val="none" w:color="auto" w:sz="0" w:space="0"/>
+          <w:bottom w:val="none" w:color="auto" w:sz="0" w:space="0"/>
+          <w:right w:val="none" w:color="auto" w:sz="0" w:space="0"/>
+        </w:pBdr>
+        <w:spacing w:before="0" w:beforeAutospacing="0" w:after="0" w:afterAutospacing="0"/>
+        <w:ind w:right="0" w:rightChars="0"/>
+        <w:jc w:val="left"/>
+        <w:textAlignment w:val="baseline"/>
+        <w:rPr>
+          <w:rFonts w:hint="default"/>
+          <w:lang w:val="en-IN"/>
+        </w:rPr>
+      </w:pPr>
+      <w:r>
+        <w:rPr>
+          <w:rFonts w:hint="default"/>
+          <w:lang w:val="en-IN"/>
+        </w:rPr>
+        <w:t>git diff</w:t>
+      </w:r>
+    </w:p>
+    <w:p>
+      <w:pPr>
+        <w:keepNext w:val="0"/>
+        <w:keepLines w:val="0"/>
+        <w:widowControl/>
+        <w:numPr>
+          <w:numId w:val="0"/>
+        </w:numPr>
+        <w:suppressLineNumbers w:val="0"/>
+        <w:pBdr>
+          <w:top w:val="none" w:color="auto" w:sz="0" w:space="0"/>
+          <w:left w:val="none" w:color="auto" w:sz="0" w:space="0"/>
+          <w:bottom w:val="none" w:color="auto" w:sz="0" w:space="0"/>
+          <w:right w:val="none" w:color="auto" w:sz="0" w:space="0"/>
+        </w:pBdr>
+        <w:spacing w:before="0" w:beforeAutospacing="0" w:after="0" w:afterAutospacing="0"/>
+        <w:ind w:right="0" w:rightChars="0"/>
+        <w:jc w:val="left"/>
+        <w:textAlignment w:val="baseline"/>
+        <w:rPr>
+          <w:rFonts w:hint="default"/>
+          <w:lang w:val="en-IN"/>
+        </w:rPr>
+      </w:pPr>
+    </w:p>
+    <w:p>
+      <w:pPr>
+        <w:keepNext w:val="0"/>
+        <w:keepLines w:val="0"/>
+        <w:widowControl/>
+        <w:numPr>
+          <w:ilvl w:val="0"/>
+          <w:numId w:val="3"/>
+        </w:numPr>
+        <w:suppressLineNumbers w:val="0"/>
+        <w:pBdr>
+          <w:top w:val="none" w:color="auto" w:sz="0" w:space="0"/>
+          <w:left w:val="none" w:color="auto" w:sz="0" w:space="0"/>
+          <w:bottom w:val="none" w:color="auto" w:sz="0" w:space="0"/>
+          <w:right w:val="none" w:color="auto" w:sz="0" w:space="0"/>
+        </w:pBdr>
+        <w:spacing w:before="0" w:beforeAutospacing="0" w:after="0" w:afterAutospacing="0"/>
+        <w:ind w:left="0" w:leftChars="0" w:right="0" w:rightChars="0" w:firstLine="0" w:firstLineChars="0"/>
+        <w:jc w:val="left"/>
+        <w:textAlignment w:val="baseline"/>
+        <w:rPr>
+          <w:rFonts w:hint="default"/>
+          <w:lang w:val="en-IN"/>
+        </w:rPr>
+      </w:pPr>
+      <w:r>
+        <w:rPr>
+          <w:rFonts w:hint="default"/>
+          <w:lang w:val="en-IN"/>
+        </w:rPr>
+        <w:t>Comparing last commit with current staging area</w:t>
+      </w:r>
+    </w:p>
+    <w:p>
+      <w:pPr>
+        <w:keepNext w:val="0"/>
+        <w:keepLines w:val="0"/>
+        <w:widowControl/>
+        <w:numPr>
+          <w:numId w:val="0"/>
+        </w:numPr>
+        <w:suppressLineNumbers w:val="0"/>
+        <w:pBdr>
+          <w:top w:val="none" w:color="auto" w:sz="0" w:space="0"/>
+          <w:left w:val="none" w:color="auto" w:sz="0" w:space="0"/>
+          <w:bottom w:val="none" w:color="auto" w:sz="0" w:space="0"/>
+          <w:right w:val="none" w:color="auto" w:sz="0" w:space="0"/>
+        </w:pBdr>
+        <w:spacing w:before="0" w:beforeAutospacing="0" w:after="0" w:afterAutospacing="0"/>
+        <w:ind w:leftChars="0" w:right="0" w:rightChars="0"/>
+        <w:jc w:val="left"/>
+        <w:textAlignment w:val="baseline"/>
+        <w:rPr>
+          <w:rFonts w:hint="default"/>
+          <w:lang w:val="en-IN"/>
+        </w:rPr>
+      </w:pPr>
+      <w:r>
+        <w:rPr>
+          <w:rFonts w:hint="default"/>
+          <w:lang w:val="en-IN"/>
+        </w:rPr>
+        <w:t>git diff --staged</w:t>
+      </w:r>
     </w:p>
     <w:p>
       <w:pPr>
@@ -4325,155 +5207,6 @@
     </w:lvl>
   </w:abstractNum>
   <w:abstractNum w:abstractNumId="1">
-    <w:nsid w:val="B8D96086"/>
-    <w:multiLevelType w:val="multilevel"/>
-    <w:tmpl w:val="B8D96086"/>
-    <w:lvl w:ilvl="0" w:tentative="0">
-      <w:start w:val="1"/>
-      <w:numFmt w:val="decimal"/>
-      <w:lvlText w:val="%1."/>
-      <w:lvlJc w:val="left"/>
-      <w:pPr>
-        <w:tabs>
-          <w:tab w:val="left" w:pos="720"/>
-        </w:tabs>
-        <w:ind w:left="720" w:hanging="360"/>
-      </w:pPr>
-      <w:rPr>
-        <w:sz w:val="24"/>
-        <w:szCs w:val="24"/>
-      </w:rPr>
-    </w:lvl>
-    <w:lvl w:ilvl="1" w:tentative="0">
-      <w:start w:val="1"/>
-      <w:numFmt w:val="decimal"/>
-      <w:lvlText w:val="%2."/>
-      <w:lvlJc w:val="left"/>
-      <w:pPr>
-        <w:tabs>
-          <w:tab w:val="left" w:pos="1440"/>
-        </w:tabs>
-        <w:ind w:left="1440" w:hanging="360"/>
-      </w:pPr>
-      <w:rPr>
-        <w:sz w:val="24"/>
-        <w:szCs w:val="24"/>
-      </w:rPr>
-    </w:lvl>
-    <w:lvl w:ilvl="2" w:tentative="0">
-      <w:start w:val="1"/>
-      <w:numFmt w:val="decimal"/>
-      <w:lvlText w:val="%3."/>
-      <w:lvlJc w:val="left"/>
-      <w:pPr>
-        <w:tabs>
-          <w:tab w:val="left" w:pos="2160"/>
-        </w:tabs>
-        <w:ind w:left="2160" w:hanging="360"/>
-      </w:pPr>
-      <w:rPr>
-        <w:sz w:val="24"/>
-        <w:szCs w:val="24"/>
-      </w:rPr>
-    </w:lvl>
-    <w:lvl w:ilvl="3" w:tentative="0">
-      <w:start w:val="1"/>
-      <w:numFmt w:val="decimal"/>
-      <w:lvlText w:val="%4."/>
-      <w:lvlJc w:val="left"/>
-      <w:pPr>
-        <w:tabs>
-          <w:tab w:val="left" w:pos="2517"/>
-        </w:tabs>
-        <w:ind w:left="2880" w:hanging="360"/>
-      </w:pPr>
-      <w:rPr>
-        <w:sz w:val="24"/>
-        <w:szCs w:val="24"/>
-      </w:rPr>
-    </w:lvl>
-    <w:lvl w:ilvl="4" w:tentative="0">
-      <w:start w:val="1"/>
-      <w:numFmt w:val="decimal"/>
-      <w:lvlText w:val="%5."/>
-      <w:lvlJc w:val="left"/>
-      <w:pPr>
-        <w:tabs>
-          <w:tab w:val="left" w:pos="3238"/>
-        </w:tabs>
-        <w:ind w:left="3600" w:hanging="360"/>
-      </w:pPr>
-      <w:rPr>
-        <w:sz w:val="24"/>
-        <w:szCs w:val="24"/>
-      </w:rPr>
-    </w:lvl>
-    <w:lvl w:ilvl="5" w:tentative="0">
-      <w:start w:val="1"/>
-      <w:numFmt w:val="decimal"/>
-      <w:lvlText w:val="%6."/>
-      <w:lvlJc w:val="left"/>
-      <w:pPr>
-        <w:tabs>
-          <w:tab w:val="left" w:pos="3958"/>
-        </w:tabs>
-        <w:ind w:left="4320" w:hanging="360"/>
-      </w:pPr>
-      <w:rPr>
-        <w:sz w:val="24"/>
-        <w:szCs w:val="24"/>
-      </w:rPr>
-    </w:lvl>
-    <w:lvl w:ilvl="6" w:tentative="0">
-      <w:start w:val="1"/>
-      <w:numFmt w:val="decimal"/>
-      <w:lvlText w:val="%7."/>
-      <w:lvlJc w:val="left"/>
-      <w:pPr>
-        <w:tabs>
-          <w:tab w:val="left" w:pos="4678"/>
-        </w:tabs>
-        <w:ind w:left="5040" w:hanging="360"/>
-      </w:pPr>
-      <w:rPr>
-        <w:sz w:val="24"/>
-        <w:szCs w:val="24"/>
-      </w:rPr>
-    </w:lvl>
-    <w:lvl w:ilvl="7" w:tentative="0">
-      <w:start w:val="1"/>
-      <w:numFmt w:val="decimal"/>
-      <w:lvlText w:val="%8."/>
-      <w:lvlJc w:val="left"/>
-      <w:pPr>
-        <w:tabs>
-          <w:tab w:val="left" w:pos="5398"/>
-        </w:tabs>
-        <w:ind w:left="5760" w:hanging="360"/>
-      </w:pPr>
-      <w:rPr>
-        <w:sz w:val="24"/>
-        <w:szCs w:val="24"/>
-      </w:rPr>
-    </w:lvl>
-    <w:lvl w:ilvl="8" w:tentative="0">
-      <w:start w:val="1"/>
-      <w:numFmt w:val="decimal"/>
-      <w:lvlText w:val="%9."/>
-      <w:lvlJc w:val="left"/>
-      <w:pPr>
-        <w:tabs>
-          <w:tab w:val="left" w:pos="6118"/>
-        </w:tabs>
-        <w:ind w:left="6480" w:hanging="360"/>
-      </w:pPr>
-      <w:rPr>
-        <w:sz w:val="24"/>
-        <w:szCs w:val="24"/>
-      </w:rPr>
-    </w:lvl>
-  </w:abstractNum>
-  <w:abstractNum w:abstractNumId="2">
     <w:nsid w:val="BD759684"/>
     <w:multiLevelType w:val="singleLevel"/>
     <w:tmpl w:val="BD759684"/>
@@ -4485,7 +5218,7 @@
       <w:lvlJc w:val="left"/>
     </w:lvl>
   </w:abstractNum>
-  <w:abstractNum w:abstractNumId="3">
+  <w:abstractNum w:abstractNumId="2">
     <w:nsid w:val="21660B2E"/>
     <w:multiLevelType w:val="singleLevel"/>
     <w:tmpl w:val="21660B2E"/>
@@ -4497,7 +5230,7 @@
       <w:lvlJc w:val="left"/>
     </w:lvl>
   </w:abstractNum>
-  <w:abstractNum w:abstractNumId="4">
+  <w:abstractNum w:abstractNumId="3">
     <w:nsid w:val="699DADF9"/>
     <w:multiLevelType w:val="multilevel"/>
     <w:tmpl w:val="699DADF9"/>
@@ -4630,19 +5363,16 @@
     </w:lvl>
   </w:abstractNum>
   <w:num w:numId="1">
-    <w:abstractNumId w:val="4"/>
+    <w:abstractNumId w:val="3"/>
   </w:num>
   <w:num w:numId="2">
     <w:abstractNumId w:val="0"/>
   </w:num>
   <w:num w:numId="3">
-    <w:abstractNumId w:val="2"/>
+    <w:abstractNumId w:val="1"/>
   </w:num>
   <w:num w:numId="4">
-    <w:abstractNumId w:val="3"/>
-  </w:num>
-  <w:num w:numId="5">
-    <w:abstractNumId w:val="1"/>
+    <w:abstractNumId w:val="2"/>
   </w:num>
 </w:numbering>
 </file>

</xml_diff>